<commit_message>
abstract done and gitignore
</commit_message>
<xml_diff>
--- a/HW_Report/HW_Report_saftig.docx
+++ b/HW_Report/HW_Report_saftig.docx
@@ -191,7 +191,7 @@
     </w:p>
     <w:p>
       <w:pPr>
-        <w:pStyle w:val="Title"/>
+        <w:pStyle w:val="Titel"/>
         <w:rPr>
           <w:rFonts w:asciiTheme="minorHAnsi" w:hAnsiTheme="minorHAnsi" w:cstheme="minorHAnsi"/>
           <w:color w:val="FFFFFF" w:themeColor="background1"/>
@@ -233,13 +233,13 @@
     </w:p>
     <w:p>
       <w:pPr>
-        <w:pStyle w:val="Subtitle"/>
+        <w:pStyle w:val="Untertitel"/>
         <w:jc w:val="left"/>
         <w:rPr>
           <w:rFonts w:asciiTheme="minorHAnsi" w:hAnsiTheme="minorHAnsi" w:cstheme="minorHAnsi"/>
           <w:color w:val="FFFFFF" w:themeColor="background1"/>
-          <w:sz w:val="48"/>
-          <w:szCs w:val="48"/>
+          <w:sz w:val="72"/>
+          <w:szCs w:val="72"/>
           <w:lang w:val="en-GB"/>
         </w:rPr>
       </w:pPr>
@@ -247,8 +247,8 @@
         <w:rPr>
           <w:rFonts w:asciiTheme="minorHAnsi" w:hAnsiTheme="minorHAnsi" w:cstheme="minorHAnsi"/>
           <w:color w:val="FFFFFF" w:themeColor="background1"/>
-          <w:sz w:val="40"/>
-          <w:szCs w:val="40"/>
+          <w:sz w:val="52"/>
+          <w:szCs w:val="52"/>
           <w:lang w:val="en-GB"/>
         </w:rPr>
         <w:t>Cable-Monitor</w:t>
@@ -256,7 +256,7 @@
     </w:p>
     <w:p>
       <w:pPr>
-        <w:pStyle w:val="Subtitle"/>
+        <w:pStyle w:val="Untertitel"/>
         <w:jc w:val="left"/>
         <w:rPr>
           <w:rFonts w:asciiTheme="minorHAnsi" w:hAnsiTheme="minorHAnsi" w:cstheme="minorHAnsi"/>
@@ -394,7 +394,7 @@
     </w:p>
     <w:p>
       <w:pPr>
-        <w:pStyle w:val="Subtitle"/>
+        <w:pStyle w:val="Untertitel"/>
         <w:jc w:val="left"/>
         <w:rPr>
           <w:rFonts w:asciiTheme="minorHAnsi" w:hAnsiTheme="minorHAnsi" w:cstheme="minorHAnsi"/>
@@ -412,8 +412,10 @@
           <w:szCs w:val="36"/>
           <w:lang w:val="en-GB"/>
         </w:rPr>
-        <w:t>Authors: A.Horvat &amp; T.Wey</w:t>
-      </w:r>
+        <w:t xml:space="preserve">Authors: </w:t>
+      </w:r>
+      <w:proofErr w:type="spellStart"/>
+      <w:proofErr w:type="gramStart"/>
       <w:r>
         <w:rPr>
           <w:rFonts w:asciiTheme="minorHAnsi" w:hAnsiTheme="minorHAnsi" w:cstheme="minorHAnsi"/>
@@ -422,8 +424,10 @@
           <w:szCs w:val="36"/>
           <w:lang w:val="en-GB"/>
         </w:rPr>
-        <w:br/>
-      </w:r>
+        <w:t>A.Horvat</w:t>
+      </w:r>
+      <w:proofErr w:type="spellEnd"/>
+      <w:proofErr w:type="gramEnd"/>
       <w:r>
         <w:rPr>
           <w:rFonts w:asciiTheme="minorHAnsi" w:hAnsiTheme="minorHAnsi" w:cstheme="minorHAnsi"/>
@@ -432,8 +436,9 @@
           <w:szCs w:val="36"/>
           <w:lang w:val="en-GB"/>
         </w:rPr>
-        <w:t>Institute: ZHA</w:t>
-      </w:r>
+        <w:t xml:space="preserve"> &amp; </w:t>
+      </w:r>
+      <w:proofErr w:type="spellStart"/>
       <w:r>
         <w:rPr>
           <w:rFonts w:asciiTheme="minorHAnsi" w:hAnsiTheme="minorHAnsi" w:cstheme="minorHAnsi"/>
@@ -442,8 +447,9 @@
           <w:szCs w:val="36"/>
           <w:lang w:val="en-GB"/>
         </w:rPr>
-        <w:t>W</w:t>
-      </w:r>
+        <w:t>T.Wey</w:t>
+      </w:r>
+      <w:proofErr w:type="spellEnd"/>
       <w:r>
         <w:rPr>
           <w:rFonts w:asciiTheme="minorHAnsi" w:hAnsiTheme="minorHAnsi" w:cstheme="minorHAnsi"/>
@@ -462,7 +468,7 @@
           <w:szCs w:val="36"/>
           <w:lang w:val="en-GB"/>
         </w:rPr>
-        <w:t>Lecturers:</w:t>
+        <w:t>Institute: ZHA</w:t>
       </w:r>
       <w:r>
         <w:rPr>
@@ -472,13 +478,9 @@
           <w:szCs w:val="36"/>
           <w:lang w:val="en-GB"/>
         </w:rPr>
-        <w:t xml:space="preserve"> Andreas Ehrensperger &amp; Igor Matic</w:t>
-      </w:r>
-    </w:p>
-    <w:p>
-      <w:pPr>
-        <w:pStyle w:val="Subtitle"/>
-        <w:jc w:val="left"/>
+        <w:t>W</w:t>
+      </w:r>
+      <w:r>
         <w:rPr>
           <w:rFonts w:asciiTheme="minorHAnsi" w:hAnsiTheme="minorHAnsi" w:cstheme="minorHAnsi"/>
           <w:color w:val="FFFFFF" w:themeColor="background1"/>
@@ -486,7 +488,8 @@
           <w:szCs w:val="36"/>
           <w:lang w:val="en-GB"/>
         </w:rPr>
-      </w:pPr>
+        <w:br/>
+      </w:r>
       <w:r>
         <w:rPr>
           <w:rFonts w:asciiTheme="minorHAnsi" w:hAnsiTheme="minorHAnsi" w:cstheme="minorHAnsi"/>
@@ -495,13 +498,9 @@
           <w:szCs w:val="36"/>
           <w:lang w:val="en-GB"/>
         </w:rPr>
-        <w:t>Subject: Project Module 3</w:t>
-      </w:r>
-    </w:p>
-    <w:p>
-      <w:pPr>
-        <w:pStyle w:val="Subtitle"/>
-        <w:jc w:val="left"/>
+        <w:t>Lecturers:</w:t>
+      </w:r>
+      <w:r>
         <w:rPr>
           <w:rFonts w:asciiTheme="minorHAnsi" w:hAnsiTheme="minorHAnsi" w:cstheme="minorHAnsi"/>
           <w:color w:val="FFFFFF" w:themeColor="background1"/>
@@ -509,7 +508,9 @@
           <w:szCs w:val="36"/>
           <w:lang w:val="en-GB"/>
         </w:rPr>
-      </w:pPr>
+        <w:t xml:space="preserve"> Andreas </w:t>
+      </w:r>
+      <w:proofErr w:type="spellStart"/>
       <w:r>
         <w:rPr>
           <w:rFonts w:asciiTheme="minorHAnsi" w:hAnsiTheme="minorHAnsi" w:cstheme="minorHAnsi"/>
@@ -518,8 +519,9 @@
           <w:szCs w:val="36"/>
           <w:lang w:val="en-GB"/>
         </w:rPr>
-        <w:t>Date: 20 October 2023</w:t>
-      </w:r>
+        <w:t>Ehrensperger</w:t>
+      </w:r>
+      <w:proofErr w:type="spellEnd"/>
       <w:r>
         <w:rPr>
           <w:rFonts w:asciiTheme="minorHAnsi" w:hAnsiTheme="minorHAnsi" w:cstheme="minorHAnsi"/>
@@ -528,12 +530,68 @@
           <w:szCs w:val="36"/>
           <w:lang w:val="en-GB"/>
         </w:rPr>
-        <w:br w:type="page"/>
+        <w:t xml:space="preserve"> &amp; Igor Matic</w:t>
       </w:r>
     </w:p>
     <w:p>
       <w:pPr>
-        <w:pStyle w:val="Heading1"/>
+        <w:pStyle w:val="Untertitel"/>
+        <w:jc w:val="left"/>
+        <w:rPr>
+          <w:rFonts w:asciiTheme="minorHAnsi" w:hAnsiTheme="minorHAnsi" w:cstheme="minorHAnsi"/>
+          <w:color w:val="FFFFFF" w:themeColor="background1"/>
+          <w:sz w:val="36"/>
+          <w:szCs w:val="36"/>
+          <w:lang w:val="en-GB"/>
+        </w:rPr>
+      </w:pPr>
+      <w:r>
+        <w:rPr>
+          <w:rFonts w:asciiTheme="minorHAnsi" w:hAnsiTheme="minorHAnsi" w:cstheme="minorHAnsi"/>
+          <w:color w:val="FFFFFF" w:themeColor="background1"/>
+          <w:sz w:val="36"/>
+          <w:szCs w:val="36"/>
+          <w:lang w:val="en-GB"/>
+        </w:rPr>
+        <w:t>Subject: Project Module 3</w:t>
+      </w:r>
+    </w:p>
+    <w:p>
+      <w:pPr>
+        <w:pStyle w:val="Untertitel"/>
+        <w:jc w:val="left"/>
+        <w:rPr>
+          <w:rFonts w:asciiTheme="minorHAnsi" w:hAnsiTheme="minorHAnsi" w:cstheme="minorHAnsi"/>
+          <w:color w:val="FFFFFF" w:themeColor="background1"/>
+          <w:sz w:val="36"/>
+          <w:szCs w:val="36"/>
+          <w:lang w:val="en-GB"/>
+        </w:rPr>
+      </w:pPr>
+      <w:r>
+        <w:rPr>
+          <w:rFonts w:asciiTheme="minorHAnsi" w:hAnsiTheme="minorHAnsi" w:cstheme="minorHAnsi"/>
+          <w:color w:val="FFFFFF" w:themeColor="background1"/>
+          <w:sz w:val="36"/>
+          <w:szCs w:val="36"/>
+          <w:lang w:val="en-GB"/>
+        </w:rPr>
+        <w:t>Date: 20 October 2023</w:t>
+      </w:r>
+      <w:r>
+        <w:rPr>
+          <w:rFonts w:asciiTheme="minorHAnsi" w:hAnsiTheme="minorHAnsi" w:cstheme="minorHAnsi"/>
+          <w:color w:val="FFFFFF" w:themeColor="background1"/>
+          <w:sz w:val="36"/>
+          <w:szCs w:val="36"/>
+          <w:lang w:val="en-GB"/>
+        </w:rPr>
+        <w:br w:type="page"/>
+      </w:r>
+    </w:p>
+    <w:p>
+      <w:pPr>
+        <w:pStyle w:val="berschrift1"/>
         <w:numPr>
           <w:ilvl w:val="0"/>
           <w:numId w:val="0"/>
@@ -581,7 +639,19 @@
         <w:rPr>
           <w:lang w:val="en-GB"/>
         </w:rPr>
-        <w:t xml:space="preserve"> Semester, the goal was to develop a </w:t>
+        <w:t xml:space="preserve"> Semester, the </w:t>
+      </w:r>
+      <w:r>
+        <w:rPr>
+          <w:lang w:val="en-GB"/>
+        </w:rPr>
+        <w:t>objective</w:t>
+      </w:r>
+      <w:r>
+        <w:rPr>
+          <w:lang w:val="en-GB"/>
+        </w:rPr>
+        <w:t xml:space="preserve"> was to develop a </w:t>
       </w:r>
       <w:r>
         <w:rPr>
@@ -623,7 +693,55 @@
         <w:rPr>
           <w:lang w:val="en-GB"/>
         </w:rPr>
-        <w:t xml:space="preserve"> by measuring the electromagnetic- and static field of the </w:t>
+        <w:t xml:space="preserve"> by measuring the </w:t>
+      </w:r>
+      <w:r>
+        <w:rPr>
+          <w:lang w:val="en-GB"/>
+        </w:rPr>
+        <w:t xml:space="preserve">electromagnetic- and </w:t>
+      </w:r>
+      <w:r>
+        <w:rPr>
+          <w:lang w:val="en-GB"/>
+        </w:rPr>
+        <w:t>electro</w:t>
+      </w:r>
+      <w:r>
+        <w:rPr>
+          <w:lang w:val="en-GB"/>
+        </w:rPr>
+        <w:t>static</w:t>
+      </w:r>
+      <w:r>
+        <w:rPr>
+          <w:lang w:val="en-GB"/>
+        </w:rPr>
+        <w:t xml:space="preserve"> </w:t>
+      </w:r>
+      <w:r>
+        <w:rPr>
+          <w:lang w:val="en-GB"/>
+        </w:rPr>
+        <w:t>field</w:t>
+      </w:r>
+      <w:r>
+        <w:rPr>
+          <w:lang w:val="en-GB"/>
+        </w:rPr>
+        <w:t>s</w:t>
+      </w:r>
+      <w:r>
+        <w:rPr>
+          <w:lang w:val="en-GB"/>
+        </w:rPr>
+        <w:t xml:space="preserve"> </w:t>
+      </w:r>
+      <w:r>
+        <w:rPr>
+          <w:lang w:val="en-GB"/>
+        </w:rPr>
+        <w:t xml:space="preserve">of the </w:t>
       </w:r>
       <w:r>
         <w:rPr>
@@ -647,6 +765,12 @@
         <w:rPr>
           <w:lang w:val="en-GB"/>
         </w:rPr>
+        <w:t xml:space="preserve">provided </w:t>
+      </w:r>
+      <w:r>
+        <w:rPr>
+          <w:lang w:val="en-GB"/>
+        </w:rPr>
         <w:t>development Kit</w:t>
       </w:r>
       <w:r>
@@ -801,24 +925,9 @@
       </w:r>
       <w:r>
         <w:rPr>
-          <w:highlight w:val="red"/>
-          <w:lang w:val="en-GB"/>
-        </w:rPr>
-        <w:t xml:space="preserve">The processed signal is used to calculate the distance of the cable and </w:t>
-      </w:r>
-      <w:r>
-        <w:rPr>
-          <w:highlight w:val="red"/>
-          <w:lang w:val="en-GB"/>
-        </w:rPr>
-        <w:t>display various information</w:t>
-      </w:r>
-      <w:r>
-        <w:rPr>
-          <w:highlight w:val="red"/>
-          <w:lang w:val="en-GB"/>
-        </w:rPr>
-        <w:t xml:space="preserve"> to the user.</w:t>
+          <w:lang w:val="en-GB"/>
+        </w:rPr>
+        <w:t>The final product aimed to detect various types of cables, including one- or two-phased cables, and featured an intuitive touch interface. The challenge extended beyond the realms of hardware and software to effective teamwork, as the project was a collaborative effort between two individuals. Successful completion required meticulous planning and coordination between team members.</w:t>
       </w:r>
     </w:p>
     <w:p>
@@ -860,7 +969,7 @@
       <w:sdtContent>
         <w:p>
           <w:pPr>
-            <w:pStyle w:val="TOCHeading"/>
+            <w:pStyle w:val="Inhaltsverzeichnisberschrift"/>
             <w:rPr>
               <w:lang w:val="en-GB"/>
             </w:rPr>
@@ -892,7 +1001,7 @@
         </w:p>
         <w:p>
           <w:pPr>
-            <w:pStyle w:val="TOC1"/>
+            <w:pStyle w:val="Verzeichnis1"/>
             <w:rPr>
               <w:rFonts w:asciiTheme="minorHAnsi" w:eastAsiaTheme="minorEastAsia" w:hAnsiTheme="minorHAnsi" w:cstheme="minorBidi"/>
               <w:noProof/>
@@ -982,7 +1091,7 @@
         </w:p>
         <w:p>
           <w:pPr>
-            <w:pStyle w:val="TOC1"/>
+            <w:pStyle w:val="Verzeichnis1"/>
             <w:rPr>
               <w:rFonts w:asciiTheme="minorHAnsi" w:eastAsiaTheme="minorEastAsia" w:hAnsiTheme="minorHAnsi" w:cstheme="minorBidi"/>
               <w:noProof/>
@@ -1074,7 +1183,7 @@
         </w:p>
         <w:p>
           <w:pPr>
-            <w:pStyle w:val="TOC1"/>
+            <w:pStyle w:val="Verzeichnis1"/>
             <w:rPr>
               <w:rFonts w:asciiTheme="minorHAnsi" w:eastAsiaTheme="minorEastAsia" w:hAnsiTheme="minorHAnsi" w:cstheme="minorBidi"/>
               <w:noProof/>
@@ -1166,7 +1275,7 @@
         </w:p>
         <w:p>
           <w:pPr>
-            <w:pStyle w:val="TOC1"/>
+            <w:pStyle w:val="Verzeichnis1"/>
             <w:rPr>
               <w:rFonts w:asciiTheme="minorHAnsi" w:eastAsiaTheme="minorEastAsia" w:hAnsiTheme="minorHAnsi" w:cstheme="minorBidi"/>
               <w:noProof/>
@@ -1258,7 +1367,7 @@
         </w:p>
         <w:p>
           <w:pPr>
-            <w:pStyle w:val="TOC1"/>
+            <w:pStyle w:val="Verzeichnis1"/>
             <w:rPr>
               <w:rFonts w:asciiTheme="minorHAnsi" w:eastAsiaTheme="minorEastAsia" w:hAnsiTheme="minorHAnsi" w:cstheme="minorBidi"/>
               <w:noProof/>
@@ -1350,7 +1459,7 @@
         </w:p>
         <w:p>
           <w:pPr>
-            <w:pStyle w:val="TOC1"/>
+            <w:pStyle w:val="Verzeichnis1"/>
             <w:rPr>
               <w:rFonts w:asciiTheme="minorHAnsi" w:eastAsiaTheme="minorEastAsia" w:hAnsiTheme="minorHAnsi" w:cstheme="minorBidi"/>
               <w:noProof/>
@@ -1442,7 +1551,7 @@
         </w:p>
         <w:p>
           <w:pPr>
-            <w:pStyle w:val="TOC1"/>
+            <w:pStyle w:val="Verzeichnis1"/>
             <w:rPr>
               <w:rFonts w:asciiTheme="minorHAnsi" w:eastAsiaTheme="minorEastAsia" w:hAnsiTheme="minorHAnsi" w:cstheme="minorBidi"/>
               <w:noProof/>
@@ -1534,7 +1643,7 @@
         </w:p>
         <w:p>
           <w:pPr>
-            <w:pStyle w:val="TOC1"/>
+            <w:pStyle w:val="Verzeichnis1"/>
             <w:rPr>
               <w:rFonts w:asciiTheme="minorHAnsi" w:eastAsiaTheme="minorEastAsia" w:hAnsiTheme="minorHAnsi" w:cstheme="minorBidi"/>
               <w:noProof/>
@@ -1626,7 +1735,7 @@
         </w:p>
         <w:p>
           <w:pPr>
-            <w:pStyle w:val="TOC1"/>
+            <w:pStyle w:val="Verzeichnis1"/>
             <w:rPr>
               <w:rFonts w:asciiTheme="minorHAnsi" w:eastAsiaTheme="minorEastAsia" w:hAnsiTheme="minorHAnsi" w:cstheme="minorBidi"/>
               <w:noProof/>
@@ -1718,7 +1827,7 @@
         </w:p>
         <w:p>
           <w:pPr>
-            <w:pStyle w:val="TOC1"/>
+            <w:pStyle w:val="Verzeichnis1"/>
             <w:rPr>
               <w:rFonts w:asciiTheme="minorHAnsi" w:eastAsiaTheme="minorEastAsia" w:hAnsiTheme="minorHAnsi" w:cstheme="minorBidi"/>
               <w:noProof/>
@@ -1810,7 +1919,7 @@
         </w:p>
         <w:p>
           <w:pPr>
-            <w:pStyle w:val="TOC1"/>
+            <w:pStyle w:val="Verzeichnis1"/>
             <w:rPr>
               <w:rFonts w:asciiTheme="minorHAnsi" w:eastAsiaTheme="minorEastAsia" w:hAnsiTheme="minorHAnsi" w:cstheme="minorBidi"/>
               <w:noProof/>
@@ -1902,7 +2011,7 @@
         </w:p>
         <w:p>
           <w:pPr>
-            <w:pStyle w:val="TOC1"/>
+            <w:pStyle w:val="Verzeichnis1"/>
             <w:rPr>
               <w:rFonts w:asciiTheme="minorHAnsi" w:eastAsiaTheme="minorEastAsia" w:hAnsiTheme="minorHAnsi" w:cstheme="minorBidi"/>
               <w:noProof/>
@@ -2023,7 +2132,7 @@
     </w:p>
     <w:p>
       <w:pPr>
-        <w:pStyle w:val="Heading1"/>
+        <w:pStyle w:val="berschrift1"/>
         <w:rPr>
           <w:lang w:val="en-GB"/>
         </w:rPr>
@@ -2167,7 +2276,7 @@
     </w:p>
     <w:p>
       <w:pPr>
-        <w:pStyle w:val="Heading1"/>
+        <w:pStyle w:val="berschrift1"/>
         <w:rPr>
           <w:lang w:val="en-GB"/>
         </w:rPr>
@@ -2258,7 +2367,21 @@
         <w:rPr>
           <w:lang w:val="en-US"/>
         </w:rPr>
-        <w:t xml:space="preserve"> particular knowledge on involved technologies and </w:t>
+        <w:t xml:space="preserve"> </w:t>
+      </w:r>
+      <w:proofErr w:type="gramStart"/>
+      <w:r>
+        <w:rPr>
+          <w:lang w:val="en-US"/>
+        </w:rPr>
+        <w:t>particular knowledge</w:t>
+      </w:r>
+      <w:proofErr w:type="gramEnd"/>
+      <w:r>
+        <w:rPr>
+          <w:lang w:val="en-US"/>
+        </w:rPr>
+        <w:t xml:space="preserve"> on involved technologies and </w:t>
       </w:r>
       <w:r>
         <w:rPr>
@@ -2311,7 +2434,7 @@
     </w:p>
     <w:p>
       <w:pPr>
-        <w:pStyle w:val="Heading1"/>
+        <w:pStyle w:val="berschrift1"/>
         <w:rPr>
           <w:lang w:val="en-GB"/>
         </w:rPr>
@@ -2463,12 +2586,20 @@
         <w:rPr>
           <w:lang w:val="en-GB"/>
         </w:rPr>
-        <w:t xml:space="preserve"> and includes</w:t>
-      </w:r>
+        <w:t xml:space="preserve"> and </w:t>
+      </w:r>
+      <w:proofErr w:type="gramStart"/>
+      <w:r>
+        <w:rPr>
+          <w:lang w:val="en-GB"/>
+        </w:rPr>
+        <w:t>includes</w:t>
+      </w:r>
+      <w:proofErr w:type="gramEnd"/>
     </w:p>
     <w:p>
       <w:pPr>
-        <w:pStyle w:val="ListParagraph"/>
+        <w:pStyle w:val="Listenabsatz"/>
         <w:numPr>
           <w:ilvl w:val="0"/>
           <w:numId w:val="18"/>
@@ -2510,7 +2641,7 @@
     </w:p>
     <w:p>
       <w:pPr>
-        <w:pStyle w:val="ListParagraph"/>
+        <w:pStyle w:val="Listenabsatz"/>
         <w:numPr>
           <w:ilvl w:val="0"/>
           <w:numId w:val="18"/>
@@ -2528,7 +2659,7 @@
     </w:p>
     <w:p>
       <w:pPr>
-        <w:pStyle w:val="ListParagraph"/>
+        <w:pStyle w:val="Listenabsatz"/>
         <w:numPr>
           <w:ilvl w:val="0"/>
           <w:numId w:val="18"/>
@@ -2546,7 +2677,7 @@
     </w:p>
     <w:p>
       <w:pPr>
-        <w:pStyle w:val="ListParagraph"/>
+        <w:pStyle w:val="Listenabsatz"/>
         <w:numPr>
           <w:ilvl w:val="0"/>
           <w:numId w:val="18"/>
@@ -2559,8 +2690,16 @@
         <w:rPr>
           <w:lang w:val="en-GB"/>
         </w:rPr>
-        <w:t>Achieved results</w:t>
-      </w:r>
+        <w:t xml:space="preserve">Achieved </w:t>
+      </w:r>
+      <w:proofErr w:type="gramStart"/>
+      <w:r>
+        <w:rPr>
+          <w:lang w:val="en-GB"/>
+        </w:rPr>
+        <w:t>results</w:t>
+      </w:r>
+      <w:proofErr w:type="gramEnd"/>
     </w:p>
     <w:p>
       <w:pPr>
@@ -2590,7 +2729,21 @@
         <w:rPr>
           <w:lang w:val="en-GB"/>
         </w:rPr>
-        <w:t>better, as long as the essential information is included</w:t>
+        <w:t xml:space="preserve">better, </w:t>
+      </w:r>
+      <w:proofErr w:type="gramStart"/>
+      <w:r>
+        <w:rPr>
+          <w:lang w:val="en-GB"/>
+        </w:rPr>
+        <w:t>as long as</w:t>
+      </w:r>
+      <w:proofErr w:type="gramEnd"/>
+      <w:r>
+        <w:rPr>
+          <w:lang w:val="en-GB"/>
+        </w:rPr>
+        <w:t xml:space="preserve"> the essential information is included</w:t>
       </w:r>
       <w:r>
         <w:rPr>
@@ -2608,7 +2761,7 @@
     </w:p>
     <w:p>
       <w:pPr>
-        <w:pStyle w:val="Heading1"/>
+        <w:pStyle w:val="berschrift1"/>
         <w:rPr>
           <w:lang w:val="en-GB"/>
         </w:rPr>
@@ -2624,7 +2777,7 @@
     </w:p>
     <w:p>
       <w:pPr>
-        <w:pStyle w:val="ListParagraph"/>
+        <w:pStyle w:val="Listenabsatz"/>
         <w:numPr>
           <w:ilvl w:val="0"/>
           <w:numId w:val="19"/>
@@ -2655,7 +2808,7 @@
     </w:p>
     <w:p>
       <w:pPr>
-        <w:pStyle w:val="ListParagraph"/>
+        <w:pStyle w:val="Listenabsatz"/>
         <w:numPr>
           <w:ilvl w:val="0"/>
           <w:numId w:val="19"/>
@@ -2674,7 +2827,7 @@
     </w:p>
     <w:p>
       <w:pPr>
-        <w:pStyle w:val="ListParagraph"/>
+        <w:pStyle w:val="Listenabsatz"/>
         <w:numPr>
           <w:ilvl w:val="0"/>
           <w:numId w:val="19"/>
@@ -2693,7 +2846,7 @@
     </w:p>
     <w:p>
       <w:pPr>
-        <w:pStyle w:val="ListParagraph"/>
+        <w:pStyle w:val="Listenabsatz"/>
         <w:numPr>
           <w:ilvl w:val="0"/>
           <w:numId w:val="19"/>
@@ -2720,7 +2873,7 @@
     </w:p>
     <w:p>
       <w:pPr>
-        <w:pStyle w:val="ListParagraph"/>
+        <w:pStyle w:val="Listenabsatz"/>
         <w:numPr>
           <w:ilvl w:val="0"/>
           <w:numId w:val="19"/>
@@ -2734,7 +2887,21 @@
         <w:rPr>
           <w:lang w:val="en-GB"/>
         </w:rPr>
-        <w:t>Specifications, functionality and block diagrams</w:t>
+        <w:t xml:space="preserve">Specifications, </w:t>
+      </w:r>
+      <w:proofErr w:type="gramStart"/>
+      <w:r>
+        <w:rPr>
+          <w:lang w:val="en-GB"/>
+        </w:rPr>
+        <w:t>functionality</w:t>
+      </w:r>
+      <w:proofErr w:type="gramEnd"/>
+      <w:r>
+        <w:rPr>
+          <w:lang w:val="en-GB"/>
+        </w:rPr>
+        <w:t xml:space="preserve"> and block diagrams</w:t>
       </w:r>
       <w:r>
         <w:rPr>
@@ -2776,7 +2943,7 @@
     </w:p>
     <w:p>
       <w:pPr>
-        <w:pStyle w:val="ListParagraph"/>
+        <w:pStyle w:val="Listenabsatz"/>
         <w:jc w:val="left"/>
         <w:rPr>
           <w:lang w:val="en-GB"/>
@@ -2809,7 +2976,7 @@
     </w:p>
     <w:p>
       <w:pPr>
-        <w:pStyle w:val="ListParagraph"/>
+        <w:pStyle w:val="Listenabsatz"/>
         <w:numPr>
           <w:ilvl w:val="0"/>
           <w:numId w:val="19"/>
@@ -2849,7 +3016,7 @@
     </w:p>
     <w:p>
       <w:pPr>
-        <w:pStyle w:val="ListParagraph"/>
+        <w:pStyle w:val="Listenabsatz"/>
         <w:numPr>
           <w:ilvl w:val="0"/>
           <w:numId w:val="19"/>
@@ -2887,7 +3054,7 @@
     </w:p>
     <w:p>
       <w:pPr>
-        <w:pStyle w:val="ListParagraph"/>
+        <w:pStyle w:val="Listenabsatz"/>
         <w:numPr>
           <w:ilvl w:val="0"/>
           <w:numId w:val="19"/>
@@ -2955,12 +3122,26 @@
         <w:rPr>
           <w:lang w:val="en-GB"/>
         </w:rPr>
-        <w:t xml:space="preserve"> (analog, digital, power, EMI, ESD)</w:t>
+        <w:t xml:space="preserve"> (</w:t>
+      </w:r>
+      <w:proofErr w:type="spellStart"/>
+      <w:r>
+        <w:rPr>
+          <w:lang w:val="en-GB"/>
+        </w:rPr>
+        <w:t>analog</w:t>
+      </w:r>
+      <w:proofErr w:type="spellEnd"/>
+      <w:r>
+        <w:rPr>
+          <w:lang w:val="en-GB"/>
+        </w:rPr>
+        <w:t>, digital, power, EMI, ESD)</w:t>
       </w:r>
     </w:p>
     <w:p>
       <w:pPr>
-        <w:pStyle w:val="ListParagraph"/>
+        <w:pStyle w:val="Listenabsatz"/>
         <w:numPr>
           <w:ilvl w:val="0"/>
           <w:numId w:val="19"/>
@@ -2981,7 +3162,34 @@
           <w:lang w:val="en-GB"/>
         </w:rPr>
         <w:br/>
-        <w:t>Testplan with description, test conditions, expected results and acceptable tolerances, measured results, comparison and verdict, discussion and remarks</w:t>
+      </w:r>
+      <w:proofErr w:type="spellStart"/>
+      <w:r>
+        <w:rPr>
+          <w:lang w:val="en-GB"/>
+        </w:rPr>
+        <w:t>Testplan</w:t>
+      </w:r>
+      <w:proofErr w:type="spellEnd"/>
+      <w:r>
+        <w:rPr>
+          <w:lang w:val="en-GB"/>
+        </w:rPr>
+        <w:t xml:space="preserve"> with description, test conditions, expected results and acceptable tolerances, measured results, comparison and verdict, </w:t>
+      </w:r>
+      <w:proofErr w:type="gramStart"/>
+      <w:r>
+        <w:rPr>
+          <w:lang w:val="en-GB"/>
+        </w:rPr>
+        <w:t>discussion</w:t>
+      </w:r>
+      <w:proofErr w:type="gramEnd"/>
+      <w:r>
+        <w:rPr>
+          <w:lang w:val="en-GB"/>
+        </w:rPr>
+        <w:t xml:space="preserve"> and remarks</w:t>
       </w:r>
       <w:r>
         <w:rPr>
@@ -3034,7 +3242,7 @@
     </w:p>
     <w:p>
       <w:pPr>
-        <w:pStyle w:val="ListParagraph"/>
+        <w:pStyle w:val="Listenabsatz"/>
         <w:numPr>
           <w:ilvl w:val="0"/>
           <w:numId w:val="19"/>
@@ -3074,7 +3282,7 @@
     </w:p>
     <w:p>
       <w:pPr>
-        <w:pStyle w:val="ListParagraph"/>
+        <w:pStyle w:val="Listenabsatz"/>
         <w:numPr>
           <w:ilvl w:val="0"/>
           <w:numId w:val="19"/>
@@ -3102,7 +3310,14 @@
           <w:lang w:val="en-GB"/>
         </w:rPr>
         <w:br/>
-        <w:t>Outlook and refle</w:t>
+        <w:t xml:space="preserve">Outlook and </w:t>
+      </w:r>
+      <w:proofErr w:type="gramStart"/>
+      <w:r>
+        <w:rPr>
+          <w:lang w:val="en-GB"/>
+        </w:rPr>
+        <w:t>refle</w:t>
       </w:r>
       <w:r>
         <w:rPr>
@@ -3116,10 +3331,11 @@
         </w:rPr>
         <w:t>ion</w:t>
       </w:r>
+      <w:proofErr w:type="gramEnd"/>
     </w:p>
     <w:p>
       <w:pPr>
-        <w:pStyle w:val="ListParagraph"/>
+        <w:pStyle w:val="Listenabsatz"/>
         <w:numPr>
           <w:ilvl w:val="0"/>
           <w:numId w:val="19"/>
@@ -3218,7 +3434,7 @@
     </w:p>
     <w:p>
       <w:pPr>
-        <w:pStyle w:val="Heading1"/>
+        <w:pStyle w:val="berschrift1"/>
         <w:rPr>
           <w:lang w:val="en-GB"/>
         </w:rPr>
@@ -3323,7 +3539,7 @@
     </w:p>
     <w:p>
       <w:pPr>
-        <w:pStyle w:val="Heading1"/>
+        <w:pStyle w:val="berschrift1"/>
         <w:rPr>
           <w:lang w:val="en-GB"/>
         </w:rPr>
@@ -3340,7 +3556,7 @@
     </w:p>
     <w:p>
       <w:pPr>
-        <w:pStyle w:val="Heading1"/>
+        <w:pStyle w:val="berschrift1"/>
         <w:rPr>
           <w:lang w:val="en-GB"/>
         </w:rPr>
@@ -3356,7 +3572,7 @@
     </w:p>
     <w:p>
       <w:pPr>
-        <w:pStyle w:val="Heading1"/>
+        <w:pStyle w:val="berschrift1"/>
         <w:rPr>
           <w:lang w:val="en-GB"/>
         </w:rPr>
@@ -3372,7 +3588,7 @@
     </w:p>
     <w:p>
       <w:pPr>
-        <w:pStyle w:val="Heading1"/>
+        <w:pStyle w:val="berschrift1"/>
         <w:rPr>
           <w:lang w:val="en-GB"/>
         </w:rPr>
@@ -3388,7 +3604,7 @@
     </w:p>
     <w:p>
       <w:pPr>
-        <w:pStyle w:val="Heading1"/>
+        <w:pStyle w:val="berschrift1"/>
         <w:rPr>
           <w:lang w:val="en-GB"/>
         </w:rPr>
@@ -3404,7 +3620,7 @@
     </w:p>
     <w:p>
       <w:pPr>
-        <w:pStyle w:val="Heading1"/>
+        <w:pStyle w:val="berschrift1"/>
         <w:rPr>
           <w:lang w:val="en-GB"/>
         </w:rPr>
@@ -3468,7 +3684,7 @@
 <w:ftr xmlns:wpc="http://schemas.microsoft.com/office/word/2010/wordprocessingCanvas" xmlns:cx="http://schemas.microsoft.com/office/drawing/2014/chartex" xmlns:cx1="http://schemas.microsoft.com/office/drawing/2015/9/8/chartex" xmlns:cx2="http://schemas.microsoft.com/office/drawing/2015/10/21/chartex" xmlns:cx3="http://schemas.microsoft.com/office/drawing/2016/5/9/chartex" xmlns:cx4="http://schemas.microsoft.com/office/drawing/2016/5/10/chartex" xmlns:cx5="http://schemas.microsoft.com/office/drawing/2016/5/11/chartex" xmlns:cx6="http://schemas.microsoft.com/office/drawing/2016/5/12/chartex" xmlns:cx7="http://schemas.microsoft.com/office/drawing/2016/5/13/chartex" xmlns:cx8="http://schemas.microsoft.com/office/drawing/2016/5/14/chartex" xmlns:mc="http://schemas.openxmlformats.org/markup-compatibility/2006" xmlns:aink="http://schemas.microsoft.com/office/drawing/2016/ink" xmlns:am3d="http://schemas.microsoft.com/office/drawing/2017/model3d" xmlns:o="urn:schemas-microsoft-com:office:office" xmlns:oel="http://schemas.microsoft.com/office/2019/extlst" xmlns:r="http://schemas.openxmlformats.org/officeDocument/2006/relationships" xmlns:m="http://schemas.openxmlformats.org/officeDocument/2006/math" xmlns:v="urn:schemas-microsoft-com:vml" xmlns:wp14="http://schemas.microsoft.com/office/word/2010/wordprocessingDrawing" xmlns:wp="http://schemas.openxmlformats.org/drawingml/2006/wordprocessingDrawing" xmlns:w10="urn:schemas-microsoft-com:office:word" xmlns:w="http://schemas.openxmlformats.org/wordprocessingml/2006/main" xmlns:w14="http://schemas.microsoft.com/office/word/2010/wordml" xmlns:w15="http://schemas.microsoft.com/office/word/2012/wordml" xmlns:w16cex="http://schemas.microsoft.com/office/word/2018/wordml/cex" xmlns:w16cid="http://schemas.microsoft.com/office/word/2016/wordml/cid" xmlns:w16="http://schemas.microsoft.com/office/word/2018/wordml" xmlns:w16sdtdh="http://schemas.microsoft.com/office/word/2020/wordml/sdtdatahash" xmlns:w16se="http://schemas.microsoft.com/office/word/2015/wordml/symex" xmlns:wpg="http://schemas.microsoft.com/office/word/2010/wordprocessingGroup" xmlns:wpi="http://schemas.microsoft.com/office/word/2010/wordprocessingInk" xmlns:wne="http://schemas.microsoft.com/office/word/2006/wordml" xmlns:wps="http://schemas.microsoft.com/office/word/2010/wordprocessingShape" mc:Ignorable="w14 w15 w16se w16cid w16 w16cex w16sdtdh wp14">
   <w:p>
     <w:pPr>
-      <w:pStyle w:val="Footer"/>
+      <w:pStyle w:val="Fuzeile"/>
       <w:jc w:val="center"/>
       <w:rPr>
         <w:lang w:val="en-GB"/>
@@ -3525,7 +3741,6 @@
           <w:docPartUnique/>
         </w:docPartObj>
       </w:sdtPr>
-      <w:sdtEndPr/>
       <w:sdtContent>
         <w:r>
           <w:fldChar w:fldCharType="begin"/>
@@ -3609,14 +3824,31 @@
             <w:dataBinding w:prefixMappings="xmlns:ns0='http://purl.org/dc/elements/1.1/' xmlns:ns1='http://schemas.openxmlformats.org/package/2006/metadata/core-properties' " w:xpath="/ns1:coreProperties[1]/ns0:creator[1]" w:storeItemID="{6C3C8BC8-F283-45AE-878A-BAB7291924A1}"/>
             <w:text/>
           </w:sdtPr>
-          <w:sdtEndPr/>
           <w:sdtContent>
+            <w:proofErr w:type="spellStart"/>
             <w:r>
               <w:rPr>
                 <w:lang w:val="en-GB"/>
               </w:rPr>
-              <w:t>A.Horvat &amp; T.Wey</w:t>
-            </w:r>
+              <w:t>A.Horvat</w:t>
+            </w:r>
+            <w:proofErr w:type="spellEnd"/>
+            <w:r>
+              <w:rPr>
+                <w:lang w:val="en-GB"/>
+              </w:rPr>
+              <w:t xml:space="preserve"> &amp; </w:t>
+            </w:r>
+            <w:proofErr w:type="spellStart"/>
+            <w:proofErr w:type="gramStart"/>
+            <w:r>
+              <w:rPr>
+                <w:lang w:val="en-GB"/>
+              </w:rPr>
+              <w:t>T.Wey</w:t>
+            </w:r>
+            <w:proofErr w:type="spellEnd"/>
+            <w:proofErr w:type="gramEnd"/>
           </w:sdtContent>
         </w:sdt>
       </w:sdtContent>
@@ -3661,7 +3893,7 @@
 <w:hdr xmlns:wpc="http://schemas.microsoft.com/office/word/2010/wordprocessingCanvas" xmlns:cx="http://schemas.microsoft.com/office/drawing/2014/chartex" xmlns:cx1="http://schemas.microsoft.com/office/drawing/2015/9/8/chartex" xmlns:cx2="http://schemas.microsoft.com/office/drawing/2015/10/21/chartex" xmlns:cx3="http://schemas.microsoft.com/office/drawing/2016/5/9/chartex" xmlns:cx4="http://schemas.microsoft.com/office/drawing/2016/5/10/chartex" xmlns:cx5="http://schemas.microsoft.com/office/drawing/2016/5/11/chartex" xmlns:cx6="http://schemas.microsoft.com/office/drawing/2016/5/12/chartex" xmlns:cx7="http://schemas.microsoft.com/office/drawing/2016/5/13/chartex" xmlns:cx8="http://schemas.microsoft.com/office/drawing/2016/5/14/chartex" xmlns:mc="http://schemas.openxmlformats.org/markup-compatibility/2006" xmlns:aink="http://schemas.microsoft.com/office/drawing/2016/ink" xmlns:am3d="http://schemas.microsoft.com/office/drawing/2017/model3d" xmlns:o="urn:schemas-microsoft-com:office:office" xmlns:oel="http://schemas.microsoft.com/office/2019/extlst" xmlns:r="http://schemas.openxmlformats.org/officeDocument/2006/relationships" xmlns:m="http://schemas.openxmlformats.org/officeDocument/2006/math" xmlns:v="urn:schemas-microsoft-com:vml" xmlns:wp14="http://schemas.microsoft.com/office/word/2010/wordprocessingDrawing" xmlns:wp="http://schemas.openxmlformats.org/drawingml/2006/wordprocessingDrawing" xmlns:w10="urn:schemas-microsoft-com:office:word" xmlns:w="http://schemas.openxmlformats.org/wordprocessingml/2006/main" xmlns:w14="http://schemas.microsoft.com/office/word/2010/wordml" xmlns:w15="http://schemas.microsoft.com/office/word/2012/wordml" xmlns:w16cex="http://schemas.microsoft.com/office/word/2018/wordml/cex" xmlns:w16cid="http://schemas.microsoft.com/office/word/2016/wordml/cid" xmlns:w16="http://schemas.microsoft.com/office/word/2018/wordml" xmlns:w16sdtdh="http://schemas.microsoft.com/office/word/2020/wordml/sdtdatahash" xmlns:w16se="http://schemas.microsoft.com/office/word/2015/wordml/symex" xmlns:wpg="http://schemas.microsoft.com/office/word/2010/wordprocessingGroup" xmlns:wpi="http://schemas.microsoft.com/office/word/2010/wordprocessingInk" xmlns:wne="http://schemas.microsoft.com/office/word/2006/wordml" xmlns:wps="http://schemas.microsoft.com/office/word/2010/wordprocessingShape" mc:Ignorable="w14 w15 w16se w16cid w16 w16cex w16sdtdh wp14">
   <w:p>
     <w:pPr>
-      <w:pStyle w:val="Header"/>
+      <w:pStyle w:val="Kopfzeile"/>
     </w:pPr>
     <w:r>
       <w:rPr>
@@ -5237,7 +5469,7 @@
     <w:lvl w:ilvl="0">
       <w:start w:val="1"/>
       <w:numFmt w:val="decimal"/>
-      <w:pStyle w:val="Heading1"/>
+      <w:pStyle w:val="berschrift1"/>
       <w:isLgl/>
       <w:lvlText w:val="%1."/>
       <w:lvlJc w:val="left"/>
@@ -5254,7 +5486,7 @@
     <w:lvl w:ilvl="1">
       <w:start w:val="1"/>
       <w:numFmt w:val="decimal"/>
-      <w:pStyle w:val="Heading2"/>
+      <w:pStyle w:val="berschrift2"/>
       <w:isLgl/>
       <w:lvlText w:val="%1.%2."/>
       <w:lvlJc w:val="left"/>
@@ -5271,7 +5503,7 @@
     <w:lvl w:ilvl="2">
       <w:start w:val="1"/>
       <w:numFmt w:val="decimal"/>
-      <w:pStyle w:val="Heading3"/>
+      <w:pStyle w:val="berschrift3"/>
       <w:isLgl/>
       <w:lvlText w:val="%1.%2.%3."/>
       <w:lvlJc w:val="left"/>
@@ -5288,7 +5520,7 @@
     <w:lvl w:ilvl="3">
       <w:start w:val="1"/>
       <w:numFmt w:val="decimal"/>
-      <w:pStyle w:val="Heading4"/>
+      <w:pStyle w:val="berschrift4"/>
       <w:isLgl/>
       <w:lvlText w:val="%1.%2.%3.%4."/>
       <w:lvlJc w:val="left"/>
@@ -6034,7 +6266,7 @@
     <w:lsdException w:name="Unresolved Mention" w:semiHidden="1" w:unhideWhenUsed="1"/>
     <w:lsdException w:name="Smart Link" w:semiHidden="1" w:unhideWhenUsed="1"/>
   </w:latentStyles>
-  <w:style w:type="paragraph" w:default="1" w:styleId="Normal">
+  <w:style w:type="paragraph" w:default="1" w:styleId="Standard">
     <w:name w:val="Normal"/>
     <w:qFormat/>
     <w:rsid w:val="00DA5990"/>
@@ -6048,11 +6280,11 @@
       <w:lang w:eastAsia="de-DE"/>
     </w:rPr>
   </w:style>
-  <w:style w:type="paragraph" w:styleId="Heading1">
+  <w:style w:type="paragraph" w:styleId="berschrift1">
     <w:name w:val="heading 1"/>
-    <w:basedOn w:val="Normal"/>
-    <w:next w:val="Normal"/>
-    <w:link w:val="Heading1Char"/>
+    <w:basedOn w:val="Standard"/>
+    <w:next w:val="Standard"/>
+    <w:link w:val="berschrift1Zchn"/>
     <w:qFormat/>
     <w:rsid w:val="0066609C"/>
     <w:pPr>
@@ -6072,11 +6304,11 @@
       <w:szCs w:val="32"/>
     </w:rPr>
   </w:style>
-  <w:style w:type="paragraph" w:styleId="Heading2">
+  <w:style w:type="paragraph" w:styleId="berschrift2">
     <w:name w:val="heading 2"/>
-    <w:basedOn w:val="Normal"/>
-    <w:next w:val="Normal"/>
-    <w:link w:val="Heading2Char"/>
+    <w:basedOn w:val="Standard"/>
+    <w:next w:val="Standard"/>
+    <w:link w:val="berschrift2Zchn"/>
     <w:qFormat/>
     <w:rsid w:val="0066609C"/>
     <w:pPr>
@@ -6097,11 +6329,11 @@
       <w:szCs w:val="28"/>
     </w:rPr>
   </w:style>
-  <w:style w:type="paragraph" w:styleId="Heading3">
+  <w:style w:type="paragraph" w:styleId="berschrift3">
     <w:name w:val="heading 3"/>
-    <w:basedOn w:val="Normal"/>
-    <w:next w:val="Normal"/>
-    <w:link w:val="Heading3Char"/>
+    <w:basedOn w:val="Standard"/>
+    <w:next w:val="Standard"/>
+    <w:link w:val="berschrift3Zchn"/>
     <w:qFormat/>
     <w:rsid w:val="0066609C"/>
     <w:pPr>
@@ -6121,11 +6353,11 @@
       <w:szCs w:val="26"/>
     </w:rPr>
   </w:style>
-  <w:style w:type="paragraph" w:styleId="Heading4">
+  <w:style w:type="paragraph" w:styleId="berschrift4">
     <w:name w:val="heading 4"/>
-    <w:basedOn w:val="Normal"/>
-    <w:next w:val="Normal"/>
-    <w:link w:val="Heading4Char"/>
+    <w:basedOn w:val="Standard"/>
+    <w:next w:val="Standard"/>
+    <w:link w:val="berschrift4Zchn"/>
     <w:qFormat/>
     <w:rsid w:val="0066609C"/>
     <w:pPr>
@@ -6144,13 +6376,13 @@
       <w:szCs w:val="28"/>
     </w:rPr>
   </w:style>
-  <w:style w:type="character" w:default="1" w:styleId="DefaultParagraphFont">
+  <w:style w:type="character" w:default="1" w:styleId="Absatz-Standardschriftart">
     <w:name w:val="Default Paragraph Font"/>
     <w:uiPriority w:val="1"/>
     <w:semiHidden/>
     <w:unhideWhenUsed/>
   </w:style>
-  <w:style w:type="table" w:default="1" w:styleId="TableNormal">
+  <w:style w:type="table" w:default="1" w:styleId="NormaleTabelle">
     <w:name w:val="Normal Table"/>
     <w:uiPriority w:val="99"/>
     <w:semiHidden/>
@@ -6165,16 +6397,16 @@
       </w:tblCellMar>
     </w:tblPr>
   </w:style>
-  <w:style w:type="numbering" w:default="1" w:styleId="NoList">
+  <w:style w:type="numbering" w:default="1" w:styleId="KeineListe">
     <w:name w:val="No List"/>
     <w:uiPriority w:val="99"/>
     <w:semiHidden/>
     <w:unhideWhenUsed/>
   </w:style>
-  <w:style w:type="character" w:customStyle="1" w:styleId="Heading1Char">
-    <w:name w:val="Heading 1 Char"/>
-    <w:basedOn w:val="DefaultParagraphFont"/>
-    <w:link w:val="Heading1"/>
+  <w:style w:type="character" w:customStyle="1" w:styleId="berschrift1Zchn">
+    <w:name w:val="Überschrift 1 Zchn"/>
+    <w:basedOn w:val="Absatz-Standardschriftart"/>
+    <w:link w:val="berschrift1"/>
     <w:rsid w:val="0066609C"/>
     <w:rPr>
       <w:rFonts w:ascii="Arial" w:eastAsia="Times New Roman" w:hAnsi="Arial" w:cs="Arial"/>
@@ -6186,10 +6418,10 @@
       <w:lang w:eastAsia="de-DE"/>
     </w:rPr>
   </w:style>
-  <w:style w:type="character" w:customStyle="1" w:styleId="Heading2Char">
-    <w:name w:val="Heading 2 Char"/>
-    <w:basedOn w:val="DefaultParagraphFont"/>
-    <w:link w:val="Heading2"/>
+  <w:style w:type="character" w:customStyle="1" w:styleId="berschrift2Zchn">
+    <w:name w:val="Überschrift 2 Zchn"/>
+    <w:basedOn w:val="Absatz-Standardschriftart"/>
+    <w:link w:val="berschrift2"/>
     <w:rsid w:val="0066609C"/>
     <w:rPr>
       <w:rFonts w:ascii="Arial" w:eastAsia="Times New Roman" w:hAnsi="Arial" w:cs="Arial"/>
@@ -6201,10 +6433,10 @@
       <w:lang w:eastAsia="de-DE"/>
     </w:rPr>
   </w:style>
-  <w:style w:type="character" w:customStyle="1" w:styleId="Heading3Char">
-    <w:name w:val="Heading 3 Char"/>
-    <w:basedOn w:val="DefaultParagraphFont"/>
-    <w:link w:val="Heading3"/>
+  <w:style w:type="character" w:customStyle="1" w:styleId="berschrift3Zchn">
+    <w:name w:val="Überschrift 3 Zchn"/>
+    <w:basedOn w:val="Absatz-Standardschriftart"/>
+    <w:link w:val="berschrift3"/>
     <w:rsid w:val="0066609C"/>
     <w:rPr>
       <w:rFonts w:ascii="Arial" w:eastAsia="Times New Roman" w:hAnsi="Arial" w:cs="Arial"/>
@@ -6215,10 +6447,10 @@
       <w:lang w:eastAsia="de-DE"/>
     </w:rPr>
   </w:style>
-  <w:style w:type="character" w:customStyle="1" w:styleId="Heading4Char">
-    <w:name w:val="Heading 4 Char"/>
-    <w:basedOn w:val="DefaultParagraphFont"/>
-    <w:link w:val="Heading4"/>
+  <w:style w:type="character" w:customStyle="1" w:styleId="berschrift4Zchn">
+    <w:name w:val="Überschrift 4 Zchn"/>
+    <w:basedOn w:val="Absatz-Standardschriftart"/>
+    <w:link w:val="berschrift4"/>
     <w:rsid w:val="0066609C"/>
     <w:rPr>
       <w:rFonts w:ascii="Arial" w:eastAsia="Times New Roman" w:hAnsi="Arial" w:cs="Times New Roman"/>
@@ -6229,10 +6461,10 @@
       <w:lang w:eastAsia="de-DE"/>
     </w:rPr>
   </w:style>
-  <w:style w:type="paragraph" w:styleId="TOC1">
+  <w:style w:type="paragraph" w:styleId="Verzeichnis1">
     <w:name w:val="toc 1"/>
-    <w:basedOn w:val="Normal"/>
-    <w:next w:val="Normal"/>
+    <w:basedOn w:val="Standard"/>
+    <w:next w:val="Standard"/>
     <w:autoRedefine/>
     <w:uiPriority w:val="39"/>
     <w:rsid w:val="0066609C"/>
@@ -6243,10 +6475,10 @@
       </w:tabs>
     </w:pPr>
   </w:style>
-  <w:style w:type="paragraph" w:styleId="TOC2">
+  <w:style w:type="paragraph" w:styleId="Verzeichnis2">
     <w:name w:val="toc 2"/>
-    <w:basedOn w:val="Normal"/>
-    <w:next w:val="Normal"/>
+    <w:basedOn w:val="Standard"/>
+    <w:next w:val="Standard"/>
     <w:autoRedefine/>
     <w:uiPriority w:val="39"/>
     <w:rsid w:val="0066609C"/>
@@ -6254,10 +6486,10 @@
       <w:ind w:left="227"/>
     </w:pPr>
   </w:style>
-  <w:style w:type="paragraph" w:styleId="TOC3">
+  <w:style w:type="paragraph" w:styleId="Verzeichnis3">
     <w:name w:val="toc 3"/>
-    <w:basedOn w:val="Normal"/>
-    <w:next w:val="Normal"/>
+    <w:basedOn w:val="Standard"/>
+    <w:next w:val="Standard"/>
     <w:autoRedefine/>
     <w:uiPriority w:val="39"/>
     <w:rsid w:val="0066609C"/>
@@ -6265,10 +6497,10 @@
       <w:ind w:left="454"/>
     </w:pPr>
   </w:style>
-  <w:style w:type="paragraph" w:styleId="TOC4">
+  <w:style w:type="paragraph" w:styleId="Verzeichnis4">
     <w:name w:val="toc 4"/>
-    <w:basedOn w:val="Normal"/>
-    <w:next w:val="Normal"/>
+    <w:basedOn w:val="Standard"/>
+    <w:next w:val="Standard"/>
     <w:autoRedefine/>
     <w:semiHidden/>
     <w:rsid w:val="0066609C"/>
@@ -6276,11 +6508,11 @@
       <w:ind w:left="680"/>
     </w:pPr>
   </w:style>
-  <w:style w:type="paragraph" w:styleId="Title">
+  <w:style w:type="paragraph" w:styleId="Titel">
     <w:name w:val="Title"/>
-    <w:basedOn w:val="Normal"/>
-    <w:next w:val="Normal"/>
-    <w:link w:val="TitleChar"/>
+    <w:basedOn w:val="Standard"/>
+    <w:next w:val="Standard"/>
+    <w:link w:val="TitelZchn"/>
     <w:uiPriority w:val="10"/>
     <w:qFormat/>
     <w:rsid w:val="00B803B2"/>
@@ -6297,10 +6529,10 @@
       <w:szCs w:val="56"/>
     </w:rPr>
   </w:style>
-  <w:style w:type="character" w:customStyle="1" w:styleId="TitleChar">
-    <w:name w:val="Title Char"/>
-    <w:basedOn w:val="DefaultParagraphFont"/>
-    <w:link w:val="Title"/>
+  <w:style w:type="character" w:customStyle="1" w:styleId="TitelZchn">
+    <w:name w:val="Titel Zchn"/>
+    <w:basedOn w:val="Absatz-Standardschriftart"/>
+    <w:link w:val="Titel"/>
     <w:uiPriority w:val="10"/>
     <w:rsid w:val="00B803B2"/>
     <w:rPr>
@@ -6313,11 +6545,11 @@
       <w:lang w:eastAsia="de-DE"/>
     </w:rPr>
   </w:style>
-  <w:style w:type="paragraph" w:styleId="Subtitle">
+  <w:style w:type="paragraph" w:styleId="Untertitel">
     <w:name w:val="Subtitle"/>
-    <w:basedOn w:val="Normal"/>
-    <w:next w:val="Normal"/>
-    <w:link w:val="SubtitleChar"/>
+    <w:basedOn w:val="Standard"/>
+    <w:next w:val="Standard"/>
+    <w:link w:val="UntertitelZchn"/>
     <w:uiPriority w:val="11"/>
     <w:qFormat/>
     <w:rsid w:val="00B803B2"/>
@@ -6335,10 +6567,10 @@
       <w:szCs w:val="22"/>
     </w:rPr>
   </w:style>
-  <w:style w:type="character" w:customStyle="1" w:styleId="SubtitleChar">
-    <w:name w:val="Subtitle Char"/>
-    <w:basedOn w:val="DefaultParagraphFont"/>
-    <w:link w:val="Subtitle"/>
+  <w:style w:type="character" w:customStyle="1" w:styleId="UntertitelZchn">
+    <w:name w:val="Untertitel Zchn"/>
+    <w:basedOn w:val="Absatz-Standardschriftart"/>
+    <w:link w:val="Untertitel"/>
     <w:uiPriority w:val="11"/>
     <w:rsid w:val="00B803B2"/>
     <w:rPr>
@@ -6349,10 +6581,10 @@
       <w:lang w:eastAsia="de-DE"/>
     </w:rPr>
   </w:style>
-  <w:style w:type="paragraph" w:styleId="TOCHeading">
+  <w:style w:type="paragraph" w:styleId="Inhaltsverzeichnisberschrift">
     <w:name w:val="TOC Heading"/>
-    <w:basedOn w:val="Heading1"/>
-    <w:next w:val="Normal"/>
+    <w:basedOn w:val="berschrift1"/>
+    <w:next w:val="Standard"/>
     <w:uiPriority w:val="39"/>
     <w:unhideWhenUsed/>
     <w:qFormat/>
@@ -6377,7 +6609,7 @@
   </w:style>
   <w:style w:type="character" w:styleId="Hyperlink">
     <w:name w:val="Hyperlink"/>
-    <w:basedOn w:val="DefaultParagraphFont"/>
+    <w:basedOn w:val="Absatz-Standardschriftart"/>
     <w:uiPriority w:val="99"/>
     <w:unhideWhenUsed/>
     <w:rsid w:val="001F2BA2"/>
@@ -6386,10 +6618,10 @@
       <w:u w:val="single"/>
     </w:rPr>
   </w:style>
-  <w:style w:type="paragraph" w:styleId="Header">
+  <w:style w:type="paragraph" w:styleId="Kopfzeile">
     <w:name w:val="header"/>
-    <w:basedOn w:val="Normal"/>
-    <w:link w:val="HeaderChar"/>
+    <w:basedOn w:val="Standard"/>
+    <w:link w:val="KopfzeileZchn"/>
     <w:uiPriority w:val="99"/>
     <w:unhideWhenUsed/>
     <w:rsid w:val="00800B97"/>
@@ -6401,10 +6633,10 @@
       <w:spacing w:before="0"/>
     </w:pPr>
   </w:style>
-  <w:style w:type="character" w:customStyle="1" w:styleId="HeaderChar">
-    <w:name w:val="Header Char"/>
-    <w:basedOn w:val="DefaultParagraphFont"/>
-    <w:link w:val="Header"/>
+  <w:style w:type="character" w:customStyle="1" w:styleId="KopfzeileZchn">
+    <w:name w:val="Kopfzeile Zchn"/>
+    <w:basedOn w:val="Absatz-Standardschriftart"/>
+    <w:link w:val="Kopfzeile"/>
     <w:uiPriority w:val="99"/>
     <w:rsid w:val="00800B97"/>
     <w:rPr>
@@ -6413,10 +6645,10 @@
       <w:lang w:eastAsia="de-DE"/>
     </w:rPr>
   </w:style>
-  <w:style w:type="paragraph" w:styleId="Footer">
+  <w:style w:type="paragraph" w:styleId="Fuzeile">
     <w:name w:val="footer"/>
-    <w:basedOn w:val="Normal"/>
-    <w:link w:val="FooterChar"/>
+    <w:basedOn w:val="Standard"/>
+    <w:link w:val="FuzeileZchn"/>
     <w:uiPriority w:val="99"/>
     <w:unhideWhenUsed/>
     <w:rsid w:val="00800B97"/>
@@ -6428,10 +6660,10 @@
       <w:spacing w:before="0"/>
     </w:pPr>
   </w:style>
-  <w:style w:type="character" w:customStyle="1" w:styleId="FooterChar">
-    <w:name w:val="Footer Char"/>
-    <w:basedOn w:val="DefaultParagraphFont"/>
-    <w:link w:val="Footer"/>
+  <w:style w:type="character" w:customStyle="1" w:styleId="FuzeileZchn">
+    <w:name w:val="Fußzeile Zchn"/>
+    <w:basedOn w:val="Absatz-Standardschriftart"/>
+    <w:link w:val="Fuzeile"/>
     <w:uiPriority w:val="99"/>
     <w:rsid w:val="00800B97"/>
     <w:rPr>
@@ -6440,9 +6672,9 @@
       <w:lang w:eastAsia="de-DE"/>
     </w:rPr>
   </w:style>
-  <w:style w:type="character" w:styleId="PlaceholderText">
+  <w:style w:type="character" w:styleId="Platzhaltertext">
     <w:name w:val="Placeholder Text"/>
-    <w:basedOn w:val="DefaultParagraphFont"/>
+    <w:basedOn w:val="Absatz-Standardschriftart"/>
     <w:uiPriority w:val="99"/>
     <w:semiHidden/>
     <w:rsid w:val="00800B97"/>
@@ -6450,9 +6682,9 @@
       <w:color w:val="808080"/>
     </w:rPr>
   </w:style>
-  <w:style w:type="character" w:styleId="Strong">
+  <w:style w:type="character" w:styleId="Fett">
     <w:name w:val="Strong"/>
-    <w:basedOn w:val="DefaultParagraphFont"/>
+    <w:basedOn w:val="Absatz-Standardschriftart"/>
     <w:uiPriority w:val="22"/>
     <w:qFormat/>
     <w:rsid w:val="00962A8B"/>
@@ -6461,9 +6693,9 @@
       <w:bCs/>
     </w:rPr>
   </w:style>
-  <w:style w:type="character" w:styleId="FollowedHyperlink">
+  <w:style w:type="character" w:styleId="BesuchterLink">
     <w:name w:val="FollowedHyperlink"/>
-    <w:basedOn w:val="DefaultParagraphFont"/>
+    <w:basedOn w:val="Absatz-Standardschriftart"/>
     <w:uiPriority w:val="99"/>
     <w:semiHidden/>
     <w:unhideWhenUsed/>
@@ -6475,7 +6707,7 @@
   </w:style>
   <w:style w:type="character" w:customStyle="1" w:styleId="NichtaufgelsteErwhnung1">
     <w:name w:val="Nicht aufgelöste Erwähnung1"/>
-    <w:basedOn w:val="DefaultParagraphFont"/>
+    <w:basedOn w:val="Absatz-Standardschriftart"/>
     <w:uiPriority w:val="99"/>
     <w:semiHidden/>
     <w:unhideWhenUsed/>
@@ -6485,10 +6717,10 @@
       <w:shd w:val="clear" w:color="auto" w:fill="E1DFDD"/>
     </w:rPr>
   </w:style>
-  <w:style w:type="paragraph" w:styleId="Caption">
+  <w:style w:type="paragraph" w:styleId="Beschriftung">
     <w:name w:val="caption"/>
-    <w:basedOn w:val="Normal"/>
-    <w:next w:val="Normal"/>
+    <w:basedOn w:val="Standard"/>
+    <w:next w:val="Standard"/>
     <w:uiPriority w:val="35"/>
     <w:unhideWhenUsed/>
     <w:qFormat/>
@@ -6504,9 +6736,9 @@
       <w:szCs w:val="18"/>
     </w:rPr>
   </w:style>
-  <w:style w:type="paragraph" w:styleId="ListParagraph">
+  <w:style w:type="paragraph" w:styleId="Listenabsatz">
     <w:name w:val="List Paragraph"/>
-    <w:basedOn w:val="Normal"/>
+    <w:basedOn w:val="Standard"/>
     <w:uiPriority w:val="34"/>
     <w:qFormat/>
     <w:rsid w:val="00B07153"/>
@@ -6515,9 +6747,9 @@
       <w:contextualSpacing/>
     </w:pPr>
   </w:style>
-  <w:style w:type="paragraph" w:styleId="NormalWeb">
+  <w:style w:type="paragraph" w:styleId="StandardWeb">
     <w:name w:val="Normal (Web)"/>
-    <w:basedOn w:val="Normal"/>
+    <w:basedOn w:val="Standard"/>
     <w:uiPriority w:val="99"/>
     <w:semiHidden/>
     <w:unhideWhenUsed/>
@@ -6532,9 +6764,9 @@
       <w:lang w:eastAsia="de-CH"/>
     </w:rPr>
   </w:style>
-  <w:style w:type="table" w:styleId="TableGrid">
+  <w:style w:type="table" w:styleId="Tabellenraster">
     <w:name w:val="Table Grid"/>
-    <w:basedOn w:val="TableNormal"/>
+    <w:basedOn w:val="NormaleTabelle"/>
     <w:uiPriority w:val="39"/>
     <w:rsid w:val="00DF4670"/>
     <w:pPr>
@@ -6551,9 +6783,9 @@
       </w:tblBorders>
     </w:tblPr>
   </w:style>
-  <w:style w:type="paragraph" w:styleId="NoSpacing">
+  <w:style w:type="paragraph" w:styleId="KeinLeerraum">
     <w:name w:val="No Spacing"/>
-    <w:link w:val="NoSpacingChar"/>
+    <w:link w:val="KeinLeerraumZchn"/>
     <w:uiPriority w:val="1"/>
     <w:qFormat/>
     <w:rsid w:val="009971CC"/>
@@ -6565,10 +6797,10 @@
       <w:lang w:eastAsia="de-CH"/>
     </w:rPr>
   </w:style>
-  <w:style w:type="character" w:customStyle="1" w:styleId="NoSpacingChar">
-    <w:name w:val="No Spacing Char"/>
-    <w:basedOn w:val="DefaultParagraphFont"/>
-    <w:link w:val="NoSpacing"/>
+  <w:style w:type="character" w:customStyle="1" w:styleId="KeinLeerraumZchn">
+    <w:name w:val="Kein Leerraum Zchn"/>
+    <w:basedOn w:val="Absatz-Standardschriftart"/>
+    <w:link w:val="KeinLeerraum"/>
     <w:uiPriority w:val="1"/>
     <w:rsid w:val="009971CC"/>
     <w:rPr>
@@ -6601,7 +6833,7 @@
         <w:p>
           <w:r>
             <w:rPr>
-              <w:rStyle w:val="PlaceholderText"/>
+              <w:rStyle w:val="Platzhaltertext"/>
             </w:rPr>
             <w:t>[Autor]</w:t>
           </w:r>
@@ -6697,6 +6929,7 @@
     <w:rsid w:val="009A7CD4"/>
     <w:rsid w:val="009B53AB"/>
     <w:rsid w:val="00AB1253"/>
+    <w:rsid w:val="00BD12D6"/>
     <w:rsid w:val="00C12F6B"/>
     <w:rsid w:val="00E80640"/>
     <w:rsid w:val="00F10970"/>
@@ -7118,7 +7351,7 @@
     <w:lsdException w:name="Unresolved Mention" w:semiHidden="1" w:unhideWhenUsed="1"/>
     <w:lsdException w:name="Smart Link" w:semiHidden="1" w:unhideWhenUsed="1"/>
   </w:latentStyles>
-  <w:style w:type="paragraph" w:default="1" w:styleId="Normal">
+  <w:style w:type="paragraph" w:default="1" w:styleId="Standard">
     <w:name w:val="Normal"/>
     <w:qFormat/>
     <w:rsid w:val="00192DD2"/>
@@ -7128,13 +7361,13 @@
       <w:szCs w:val="3276"/>
     </w:rPr>
   </w:style>
-  <w:style w:type="character" w:default="1" w:styleId="DefaultParagraphFont">
+  <w:style w:type="character" w:default="1" w:styleId="Absatz-Standardschriftart">
     <w:name w:val="Default Paragraph Font"/>
     <w:uiPriority w:val="1"/>
     <w:semiHidden/>
     <w:unhideWhenUsed/>
   </w:style>
-  <w:style w:type="table" w:default="1" w:styleId="TableNormal">
+  <w:style w:type="table" w:default="1" w:styleId="NormaleTabelle">
     <w:name w:val="Normal Table"/>
     <w:uiPriority w:val="99"/>
     <w:semiHidden/>
@@ -7149,28 +7382,20 @@
       </w:tblCellMar>
     </w:tblPr>
   </w:style>
-  <w:style w:type="numbering" w:default="1" w:styleId="NoList">
+  <w:style w:type="numbering" w:default="1" w:styleId="KeineListe">
     <w:name w:val="No List"/>
     <w:uiPriority w:val="99"/>
     <w:semiHidden/>
     <w:unhideWhenUsed/>
   </w:style>
-  <w:style w:type="character" w:styleId="PlaceholderText">
+  <w:style w:type="character" w:styleId="Platzhaltertext">
     <w:name w:val="Placeholder Text"/>
-    <w:basedOn w:val="DefaultParagraphFont"/>
+    <w:basedOn w:val="Absatz-Standardschriftart"/>
     <w:uiPriority w:val="99"/>
     <w:semiHidden/>
     <w:rsid w:val="003A0D7B"/>
     <w:rPr>
       <w:color w:val="808080"/>
-    </w:rPr>
-  </w:style>
-  <w:style w:type="paragraph" w:customStyle="1" w:styleId="A1DEF293B4E845A1B3E8B428D913F097">
-    <w:name w:val="A1DEF293B4E845A1B3E8B428D913F097"/>
-    <w:rsid w:val="005957B5"/>
-    <w:rPr>
-      <w:kern w:val="2"/>
-      <w14:ligatures w14:val="standardContextual"/>
     </w:rPr>
   </w:style>
 </w:styles>
@@ -7445,7 +7670,11 @@
 </file>
 
 <file path=customXml/item1.xml><?xml version="1.0" encoding="utf-8"?>
-<b:Sources xmlns:b="http://schemas.openxmlformats.org/officeDocument/2006/bibliography" xmlns="http://schemas.openxmlformats.org/officeDocument/2006/bibliography" SelectedStyle="\APASixthEditionOfficeOnline.xsl" StyleName="APA" Version="6"/>
+<p:properties xmlns:p="http://schemas.microsoft.com/office/2006/metadata/properties" xmlns:xsi="http://www.w3.org/2001/XMLSchema-instance" xmlns:pc="http://schemas.microsoft.com/office/infopath/2007/PartnerControls">
+  <documentManagement>
+    <_activity xmlns="353b2ce9-4904-4311-8617-eaf82c4bb89b" xsi:nil="true"/>
+  </documentManagement>
+</p:properties>
 </file>
 
 <file path=customXml/item2.xml><?xml version="1.0" encoding="utf-8"?>
@@ -7676,11 +7905,7 @@
 </file>
 
 <file path=customXml/item3.xml><?xml version="1.0" encoding="utf-8"?>
-<p:properties xmlns:p="http://schemas.microsoft.com/office/2006/metadata/properties" xmlns:xsi="http://www.w3.org/2001/XMLSchema-instance" xmlns:pc="http://schemas.microsoft.com/office/infopath/2007/PartnerControls">
-  <documentManagement>
-    <_activity xmlns="353b2ce9-4904-4311-8617-eaf82c4bb89b" xsi:nil="true"/>
-  </documentManagement>
-</p:properties>
+<b:Sources xmlns:b="http://schemas.openxmlformats.org/officeDocument/2006/bibliography" xmlns="http://schemas.openxmlformats.org/officeDocument/2006/bibliography" SelectedStyle="\APASixthEditionOfficeOnline.xsl" StyleName="APA" Version="6"/>
 </file>
 
 <file path=customXml/item4.xml><?xml version="1.0" encoding="utf-8"?>
@@ -7693,9 +7918,11 @@
 </file>
 
 <file path=customXml/itemProps1.xml><?xml version="1.0" encoding="utf-8"?>
-<ds:datastoreItem xmlns:ds="http://schemas.openxmlformats.org/officeDocument/2006/customXml" ds:itemID="{10BC447F-2AD0-433E-B4F6-263062A9511A}">
+<ds:datastoreItem xmlns:ds="http://schemas.openxmlformats.org/officeDocument/2006/customXml" ds:itemID="{FD7A2948-F974-41CD-98B8-04A49713C80A}">
   <ds:schemaRefs>
-    <ds:schemaRef ds:uri="http://schemas.openxmlformats.org/officeDocument/2006/bibliography"/>
+    <ds:schemaRef ds:uri="http://schemas.microsoft.com/office/2006/metadata/properties"/>
+    <ds:schemaRef ds:uri="http://schemas.microsoft.com/office/infopath/2007/PartnerControls"/>
+    <ds:schemaRef ds:uri="353b2ce9-4904-4311-8617-eaf82c4bb89b"/>
   </ds:schemaRefs>
 </ds:datastoreItem>
 </file>
@@ -7720,18 +7947,9 @@
 </file>
 
 <file path=customXml/itemProps3.xml><?xml version="1.0" encoding="utf-8"?>
-<ds:datastoreItem xmlns:ds="http://schemas.openxmlformats.org/officeDocument/2006/customXml" ds:itemID="{FD7A2948-F974-41CD-98B8-04A49713C80A}">
+<ds:datastoreItem xmlns:ds="http://schemas.openxmlformats.org/officeDocument/2006/customXml" ds:itemID="{10BC447F-2AD0-433E-B4F6-263062A9511A}">
   <ds:schemaRefs>
-    <ds:schemaRef ds:uri="http://schemas.microsoft.com/office/2006/documentManagement/types"/>
-    <ds:schemaRef ds:uri="353b2ce9-4904-4311-8617-eaf82c4bb89b"/>
-    <ds:schemaRef ds:uri="http://schemas.microsoft.com/office/2006/metadata/properties"/>
-    <ds:schemaRef ds:uri="http://purl.org/dc/terms/"/>
-    <ds:schemaRef ds:uri="8cb7ee4d-81e9-48c2-9bc4-4a175f63bbb0"/>
-    <ds:schemaRef ds:uri="http://purl.org/dc/dcmitype/"/>
-    <ds:schemaRef ds:uri="http://purl.org/dc/elements/1.1/"/>
-    <ds:schemaRef ds:uri="http://schemas.microsoft.com/office/infopath/2007/PartnerControls"/>
-    <ds:schemaRef ds:uri="http://schemas.openxmlformats.org/package/2006/metadata/core-properties"/>
-    <ds:schemaRef ds:uri="http://www.w3.org/XML/1998/namespace"/>
+    <ds:schemaRef ds:uri="http://schemas.openxmlformats.org/officeDocument/2006/bibliography"/>
   </ds:schemaRefs>
 </ds:datastoreItem>
 </file>

</xml_diff>

<commit_message>
introduction added and finished, specification added WIP
</commit_message>
<xml_diff>
--- a/HW_Report/HW_Report_saftig.docx
+++ b/HW_Report/HW_Report_saftig.docx
@@ -412,10 +412,8 @@
           <w:szCs w:val="36"/>
           <w:lang w:val="en-GB"/>
         </w:rPr>
-        <w:t xml:space="preserve">Authors: </w:t>
-      </w:r>
-      <w:proofErr w:type="spellStart"/>
-      <w:proofErr w:type="gramStart"/>
+        <w:t>Authors: A.Horvat &amp; T.Wey</w:t>
+      </w:r>
       <w:r>
         <w:rPr>
           <w:rFonts w:asciiTheme="minorHAnsi" w:hAnsiTheme="minorHAnsi" w:cstheme="minorHAnsi"/>
@@ -424,10 +422,8 @@
           <w:szCs w:val="36"/>
           <w:lang w:val="en-GB"/>
         </w:rPr>
-        <w:t>A.Horvat</w:t>
-      </w:r>
-      <w:proofErr w:type="spellEnd"/>
-      <w:proofErr w:type="gramEnd"/>
+        <w:br/>
+      </w:r>
       <w:r>
         <w:rPr>
           <w:rFonts w:asciiTheme="minorHAnsi" w:hAnsiTheme="minorHAnsi" w:cstheme="minorHAnsi"/>
@@ -436,9 +432,8 @@
           <w:szCs w:val="36"/>
           <w:lang w:val="en-GB"/>
         </w:rPr>
-        <w:t xml:space="preserve"> &amp; </w:t>
-      </w:r>
-      <w:proofErr w:type="spellStart"/>
+        <w:t>Institute: ZHA</w:t>
+      </w:r>
       <w:r>
         <w:rPr>
           <w:rFonts w:asciiTheme="minorHAnsi" w:hAnsiTheme="minorHAnsi" w:cstheme="minorHAnsi"/>
@@ -447,9 +442,8 @@
           <w:szCs w:val="36"/>
           <w:lang w:val="en-GB"/>
         </w:rPr>
-        <w:t>T.Wey</w:t>
-      </w:r>
-      <w:proofErr w:type="spellEnd"/>
+        <w:t>W</w:t>
+      </w:r>
       <w:r>
         <w:rPr>
           <w:rFonts w:asciiTheme="minorHAnsi" w:hAnsiTheme="minorHAnsi" w:cstheme="minorHAnsi"/>
@@ -468,7 +462,7 @@
           <w:szCs w:val="36"/>
           <w:lang w:val="en-GB"/>
         </w:rPr>
-        <w:t>Institute: ZHA</w:t>
+        <w:t>Lecturers:</w:t>
       </w:r>
       <w:r>
         <w:rPr>
@@ -478,59 +472,7 @@
           <w:szCs w:val="36"/>
           <w:lang w:val="en-GB"/>
         </w:rPr>
-        <w:t>W</w:t>
-      </w:r>
-      <w:r>
-        <w:rPr>
-          <w:rFonts w:asciiTheme="minorHAnsi" w:hAnsiTheme="minorHAnsi" w:cstheme="minorHAnsi"/>
-          <w:color w:val="FFFFFF" w:themeColor="background1"/>
-          <w:sz w:val="36"/>
-          <w:szCs w:val="36"/>
-          <w:lang w:val="en-GB"/>
-        </w:rPr>
-        <w:br/>
-      </w:r>
-      <w:r>
-        <w:rPr>
-          <w:rFonts w:asciiTheme="minorHAnsi" w:hAnsiTheme="minorHAnsi" w:cstheme="minorHAnsi"/>
-          <w:color w:val="FFFFFF" w:themeColor="background1"/>
-          <w:sz w:val="36"/>
-          <w:szCs w:val="36"/>
-          <w:lang w:val="en-GB"/>
-        </w:rPr>
-        <w:t>Lecturers:</w:t>
-      </w:r>
-      <w:r>
-        <w:rPr>
-          <w:rFonts w:asciiTheme="minorHAnsi" w:hAnsiTheme="minorHAnsi" w:cstheme="minorHAnsi"/>
-          <w:color w:val="FFFFFF" w:themeColor="background1"/>
-          <w:sz w:val="36"/>
-          <w:szCs w:val="36"/>
-          <w:lang w:val="en-GB"/>
-        </w:rPr>
-        <w:t xml:space="preserve"> Andreas </w:t>
-      </w:r>
-      <w:proofErr w:type="spellStart"/>
-      <w:r>
-        <w:rPr>
-          <w:rFonts w:asciiTheme="minorHAnsi" w:hAnsiTheme="minorHAnsi" w:cstheme="minorHAnsi"/>
-          <w:color w:val="FFFFFF" w:themeColor="background1"/>
-          <w:sz w:val="36"/>
-          <w:szCs w:val="36"/>
-          <w:lang w:val="en-GB"/>
-        </w:rPr>
-        <w:t>Ehrensperger</w:t>
-      </w:r>
-      <w:proofErr w:type="spellEnd"/>
-      <w:r>
-        <w:rPr>
-          <w:rFonts w:asciiTheme="minorHAnsi" w:hAnsiTheme="minorHAnsi" w:cstheme="minorHAnsi"/>
-          <w:color w:val="FFFFFF" w:themeColor="background1"/>
-          <w:sz w:val="36"/>
-          <w:szCs w:val="36"/>
-          <w:lang w:val="en-GB"/>
-        </w:rPr>
-        <w:t xml:space="preserve"> &amp; Igor Matic</w:t>
+        <w:t xml:space="preserve"> Andreas Ehrensperger &amp; Igor Matic</w:t>
       </w:r>
     </w:p>
     <w:p>
@@ -2353,140 +2295,527 @@
         <w:rPr>
           <w:lang w:val="en-GB"/>
         </w:rPr>
-        <w:t>The subject is the final Cable-Monitor prototype AND the development process.</w:t>
+        <w:t>The Cable-Monitor must fulfil these requirements:</w:t>
       </w:r>
     </w:p>
     <w:p>
       <w:pPr>
-        <w:rPr>
-          <w:lang w:val="en-GB"/>
-        </w:rPr>
-      </w:pPr>
-      <w:r>
-        <w:rPr>
-          <w:lang w:val="en-GB"/>
-        </w:rPr>
-        <w:t xml:space="preserve">Before starting to write, the audience should be considered and defined. </w:t>
-      </w:r>
-      <w:r>
-        <w:rPr>
-          <w:lang w:val="en-GB"/>
-        </w:rPr>
-        <w:t>A report is useless if it is incomprehensible to the intended reader.</w:t>
-      </w:r>
-      <w:r>
-        <w:rPr>
-          <w:lang w:val="en-GB"/>
-        </w:rPr>
-        <w:t xml:space="preserve"> </w:t>
-      </w:r>
-      <w:r>
-        <w:rPr>
-          <w:lang w:val="en-GB"/>
-        </w:rPr>
-        <w:t xml:space="preserve">For the Cable-Monitor an audience </w:t>
-      </w:r>
-      <w:r>
-        <w:rPr>
-          <w:lang w:val="en-US"/>
-        </w:rPr>
-        <w:t>with</w:t>
-      </w:r>
-      <w:r>
-        <w:rPr>
-          <w:lang w:val="en-US"/>
-        </w:rPr>
-        <w:t xml:space="preserve"> </w:t>
-      </w:r>
-      <w:r>
-        <w:rPr>
-          <w:lang w:val="en-US"/>
-        </w:rPr>
-        <w:t>t</w:t>
-      </w:r>
-      <w:r>
-        <w:rPr>
-          <w:lang w:val="en-US"/>
-        </w:rPr>
-        <w:t>echnical background</w:t>
-      </w:r>
-      <w:r>
-        <w:rPr>
-          <w:lang w:val="en-US"/>
-        </w:rPr>
-        <w:t xml:space="preserve"> can be assumed. The report should be written such that no</w:t>
-      </w:r>
-      <w:r>
-        <w:rPr>
-          <w:lang w:val="en-US"/>
-        </w:rPr>
-        <w:t xml:space="preserve"> </w:t>
-      </w:r>
-      <w:proofErr w:type="gramStart"/>
-      <w:r>
-        <w:rPr>
-          <w:lang w:val="en-US"/>
-        </w:rPr>
-        <w:t>particular knowledge</w:t>
-      </w:r>
-      <w:proofErr w:type="gramEnd"/>
-      <w:r>
-        <w:rPr>
-          <w:lang w:val="en-US"/>
-        </w:rPr>
-        <w:t xml:space="preserve"> on involved technologies and </w:t>
-      </w:r>
-      <w:r>
-        <w:rPr>
-          <w:lang w:val="en-US"/>
-        </w:rPr>
-        <w:t xml:space="preserve">on </w:t>
-      </w:r>
-      <w:r>
-        <w:rPr>
-          <w:lang w:val="en-US"/>
-        </w:rPr>
-        <w:t xml:space="preserve">the </w:t>
-      </w:r>
-      <w:r>
-        <w:rPr>
-          <w:lang w:val="en-US"/>
-        </w:rPr>
-        <w:t>Cable-Monitor project is necessary.</w:t>
-      </w:r>
-      <w:r>
-        <w:rPr>
-          <w:lang w:val="en-US"/>
-        </w:rPr>
-        <w:t xml:space="preserve"> A good approach is to have </w:t>
-      </w:r>
-      <w:r>
-        <w:rPr>
-          <w:lang w:val="en-US"/>
-        </w:rPr>
-        <w:t>a</w:t>
-      </w:r>
-      <w:r>
-        <w:rPr>
-          <w:lang w:val="en-US"/>
-        </w:rPr>
-        <w:t>n electrical engineering</w:t>
-      </w:r>
-      <w:r>
-        <w:rPr>
-          <w:lang w:val="en-US"/>
-        </w:rPr>
-        <w:t xml:space="preserve"> student </w:t>
-      </w:r>
-      <w:r>
-        <w:rPr>
-          <w:lang w:val="en-US"/>
-        </w:rPr>
-        <w:t>in mind who has never heard of the Cable-Monitor.</w:t>
+        <w:pStyle w:val="Listenabsatz"/>
+        <w:numPr>
+          <w:ilvl w:val="0"/>
+          <w:numId w:val="23"/>
+        </w:numPr>
+        <w:rPr>
+          <w:lang w:val="en-GB"/>
+        </w:rPr>
+      </w:pPr>
+      <w:r>
+        <w:rPr>
+          <w:lang w:val="en-GB"/>
+        </w:rPr>
+        <w:t>Detect a mains cable at a distance of up to 200mm</w:t>
       </w:r>
     </w:p>
     <w:p>
       <w:pPr>
+        <w:pStyle w:val="Listenabsatz"/>
+        <w:numPr>
+          <w:ilvl w:val="0"/>
+          <w:numId w:val="23"/>
+        </w:numPr>
+        <w:rPr>
+          <w:lang w:val="en-GB"/>
+        </w:rPr>
+      </w:pPr>
+      <w:r>
+        <w:rPr>
+          <w:lang w:val="en-GB"/>
+        </w:rPr>
+        <w:t xml:space="preserve">Display the distance to the cable in the range 5mm to 100mm with a precision of </w:t>
+      </w:r>
+      <w:r>
+        <w:rPr>
+          <w:rFonts w:cs="Arial"/>
+          <w:lang w:val="en-GB"/>
+        </w:rPr>
+        <w:t>±</w:t>
+      </w:r>
+      <w:r>
+        <w:rPr>
+          <w:lang w:val="en-GB"/>
+        </w:rPr>
+        <w:t>30%</w:t>
+      </w:r>
+    </w:p>
+    <w:p>
+      <w:pPr>
+        <w:pStyle w:val="Listenabsatz"/>
+        <w:numPr>
+          <w:ilvl w:val="0"/>
+          <w:numId w:val="23"/>
+        </w:numPr>
+        <w:rPr>
+          <w:lang w:val="en-GB"/>
+        </w:rPr>
+      </w:pPr>
+      <w:r>
+        <w:rPr>
+          <w:lang w:val="en-GB"/>
+        </w:rPr>
+        <w:t xml:space="preserve">Display the angle to the cable in the range of </w:t>
+      </w:r>
+      <w:r>
+        <w:rPr>
+          <w:rFonts w:cs="Arial"/>
+          <w:lang w:val="en-GB"/>
+        </w:rPr>
+        <w:t>±45° with a precision of ±15°</w:t>
+      </w:r>
+    </w:p>
+    <w:p>
+      <w:pPr>
+        <w:pStyle w:val="Listenabsatz"/>
+        <w:numPr>
+          <w:ilvl w:val="0"/>
+          <w:numId w:val="23"/>
+        </w:numPr>
+        <w:rPr>
+          <w:lang w:val="en-GB"/>
+        </w:rPr>
+      </w:pPr>
+      <w:r>
+        <w:rPr>
+          <w:rFonts w:cs="Arial"/>
+          <w:lang w:val="en-GB"/>
+        </w:rPr>
+        <w:t>Battery powered, preferably with auto shut down when no longer used</w:t>
+      </w:r>
+    </w:p>
+    <w:p>
+      <w:pPr>
+        <w:pStyle w:val="Listenabsatz"/>
+        <w:numPr>
+          <w:ilvl w:val="0"/>
+          <w:numId w:val="23"/>
+        </w:numPr>
+        <w:rPr>
+          <w:lang w:val="en-GB"/>
+        </w:rPr>
+      </w:pPr>
+      <w:r>
+        <w:rPr>
+          <w:rFonts w:cs="Arial"/>
+          <w:lang w:val="en-GB"/>
+        </w:rPr>
+        <w:t>Menu with these items</w:t>
+      </w:r>
+    </w:p>
+    <w:p>
+      <w:pPr>
+        <w:pStyle w:val="Listenabsatz"/>
+        <w:numPr>
+          <w:ilvl w:val="1"/>
+          <w:numId w:val="23"/>
+        </w:numPr>
+        <w:rPr>
+          <w:lang w:val="en-GB"/>
+        </w:rPr>
+      </w:pPr>
+      <w:r>
+        <w:rPr>
+          <w:lang w:val="en-GB"/>
+        </w:rPr>
+        <w:t>Start single measurement</w:t>
+      </w:r>
+    </w:p>
+    <w:p>
+      <w:pPr>
+        <w:pStyle w:val="Listenabsatz"/>
+        <w:numPr>
+          <w:ilvl w:val="1"/>
+          <w:numId w:val="23"/>
+        </w:numPr>
+        <w:rPr>
+          <w:lang w:val="en-GB"/>
+        </w:rPr>
+      </w:pPr>
+      <w:r>
+        <w:rPr>
+          <w:lang w:val="en-GB"/>
+        </w:rPr>
+        <w:t>Start accurate measurement (averaging: mean and standard deviation)</w:t>
+      </w:r>
+    </w:p>
+    <w:p>
+      <w:pPr>
+        <w:rPr>
+          <w:lang w:val="en-GB"/>
+        </w:rPr>
+      </w:pPr>
+      <w:r>
+        <w:rPr>
+          <w:lang w:val="en-GB"/>
+        </w:rPr>
+        <w:t>Optionally it is desirable to implement some additional features, like:</w:t>
+      </w:r>
+    </w:p>
+    <w:p>
+      <w:pPr>
+        <w:pStyle w:val="Listenabsatz"/>
+        <w:numPr>
+          <w:ilvl w:val="0"/>
+          <w:numId w:val="24"/>
+        </w:numPr>
+        <w:rPr>
+          <w:lang w:val="en-GB"/>
+        </w:rPr>
+      </w:pPr>
+      <w:r>
+        <w:rPr>
+          <w:lang w:val="en-GB"/>
+        </w:rPr>
+        <w:t xml:space="preserve">Display current in the range of 1A to 10A with a precision of </w:t>
+      </w:r>
+      <w:r>
+        <w:rPr>
+          <w:rFonts w:cs="Arial"/>
+          <w:lang w:val="en-GB"/>
+        </w:rPr>
+        <w:t>±</w:t>
+      </w:r>
+      <w:r>
+        <w:rPr>
+          <w:lang w:val="en-GB"/>
+        </w:rPr>
+        <w:t>50%</w:t>
+      </w:r>
+    </w:p>
+    <w:p>
+      <w:pPr>
+        <w:pStyle w:val="Listenabsatz"/>
+        <w:numPr>
+          <w:ilvl w:val="1"/>
+          <w:numId w:val="24"/>
+        </w:numPr>
+        <w:rPr>
+          <w:lang w:val="en-GB"/>
+        </w:rPr>
+      </w:pPr>
+      <w:r>
+        <w:rPr>
+          <w:lang w:val="en-GB"/>
+        </w:rPr>
+        <w:t xml:space="preserve">for a </w:t>
+      </w:r>
+      <w:r>
+        <w:rPr>
+          <w:lang w:val="en-GB"/>
+        </w:rPr>
+        <w:t>single-phase</w:t>
+      </w:r>
+      <w:r>
+        <w:rPr>
+          <w:lang w:val="en-GB"/>
+        </w:rPr>
+        <w:t xml:space="preserve"> wire (at mains potential) up to a distance of 10mm</w:t>
+      </w:r>
+    </w:p>
+    <w:p>
+      <w:pPr>
+        <w:pStyle w:val="Listenabsatz"/>
+        <w:numPr>
+          <w:ilvl w:val="1"/>
+          <w:numId w:val="24"/>
+        </w:numPr>
+        <w:rPr>
+          <w:lang w:val="en-GB"/>
+        </w:rPr>
+      </w:pPr>
+      <w:r>
+        <w:rPr>
+          <w:lang w:val="en-GB"/>
+        </w:rPr>
+        <w:t>for a cable with phase, neutral and protecting earth up to a distance of 5mm</w:t>
+      </w:r>
+    </w:p>
+    <w:p>
+      <w:pPr>
+        <w:pStyle w:val="Listenabsatz"/>
+        <w:numPr>
+          <w:ilvl w:val="0"/>
+          <w:numId w:val="24"/>
+        </w:numPr>
+        <w:rPr>
+          <w:lang w:val="en-GB"/>
+        </w:rPr>
+      </w:pPr>
+      <w:r>
+        <w:rPr>
+          <w:lang w:val="en-GB"/>
+        </w:rPr>
+        <w:t>Add menu items for current measurement</w:t>
+      </w:r>
+    </w:p>
+    <w:p>
+      <w:pPr>
+        <w:pStyle w:val="Listenabsatz"/>
+        <w:numPr>
+          <w:ilvl w:val="1"/>
+          <w:numId w:val="24"/>
+        </w:numPr>
+        <w:rPr>
+          <w:lang w:val="en-GB"/>
+        </w:rPr>
+      </w:pPr>
+      <w:r>
+        <w:rPr>
+          <w:lang w:val="en-GB"/>
+        </w:rPr>
+        <w:t xml:space="preserve">on a </w:t>
+      </w:r>
+      <w:r>
+        <w:rPr>
+          <w:lang w:val="en-GB"/>
+        </w:rPr>
+        <w:t>single-phase</w:t>
+      </w:r>
+      <w:r>
+        <w:rPr>
+          <w:lang w:val="en-GB"/>
+        </w:rPr>
+        <w:t xml:space="preserve"> wire</w:t>
+      </w:r>
+    </w:p>
+    <w:p>
+      <w:pPr>
+        <w:pStyle w:val="Listenabsatz"/>
+        <w:numPr>
+          <w:ilvl w:val="1"/>
+          <w:numId w:val="24"/>
+        </w:numPr>
+        <w:rPr>
+          <w:lang w:val="en-GB"/>
+        </w:rPr>
+      </w:pPr>
+      <w:r>
+        <w:rPr>
+          <w:lang w:val="en-GB"/>
+        </w:rPr>
+        <w:t>on a cable with phase, neutral and protecting earth</w:t>
+      </w:r>
+    </w:p>
+    <w:p>
+      <w:pPr>
+        <w:pStyle w:val="Listenabsatz"/>
+        <w:numPr>
+          <w:ilvl w:val="0"/>
+          <w:numId w:val="24"/>
+        </w:numPr>
+        <w:rPr>
+          <w:lang w:val="en-GB"/>
+        </w:rPr>
+      </w:pPr>
+      <w:r>
+        <w:rPr>
+          <w:lang w:val="en-GB"/>
+        </w:rPr>
+        <w:t>Further menu items, like</w:t>
+      </w:r>
+    </w:p>
+    <w:p>
+      <w:pPr>
+        <w:pStyle w:val="Listenabsatz"/>
+        <w:numPr>
+          <w:ilvl w:val="1"/>
+          <w:numId w:val="24"/>
+        </w:numPr>
+        <w:rPr>
+          <w:lang w:val="en-GB"/>
+        </w:rPr>
+      </w:pPr>
+      <w:r>
+        <w:rPr>
+          <w:lang w:val="en-GB"/>
+        </w:rPr>
+        <w:t>turning the cable monitor off</w:t>
+      </w:r>
+    </w:p>
+    <w:p>
+      <w:pPr>
+        <w:pStyle w:val="Listenabsatz"/>
+        <w:numPr>
+          <w:ilvl w:val="1"/>
+          <w:numId w:val="24"/>
+        </w:numPr>
+        <w:rPr>
+          <w:lang w:val="en-GB"/>
+        </w:rPr>
+      </w:pPr>
+      <w:r>
+        <w:rPr>
+          <w:lang w:val="en-GB"/>
+        </w:rPr>
+        <w:t xml:space="preserve">calibration of distance (with look </w:t>
+      </w:r>
+      <w:r>
+        <w:rPr>
+          <w:lang w:val="en-GB"/>
+        </w:rPr>
+        <w:t>up table</w:t>
+      </w:r>
+      <w:r>
+        <w:rPr>
+          <w:lang w:val="en-GB"/>
+        </w:rPr>
+        <w:t xml:space="preserve"> in non-volatile memory)</w:t>
+      </w:r>
+    </w:p>
+    <w:p>
+      <w:pPr>
+        <w:pStyle w:val="Listenabsatz"/>
+        <w:numPr>
+          <w:ilvl w:val="0"/>
+          <w:numId w:val="24"/>
+        </w:numPr>
+        <w:rPr>
+          <w:lang w:val="en-GB"/>
+        </w:rPr>
+      </w:pPr>
+      <w:r>
+        <w:rPr>
+          <w:lang w:val="en-GB"/>
+        </w:rPr>
+        <w:t>Alarm</w:t>
+      </w:r>
+    </w:p>
+    <w:p>
+      <w:pPr>
+        <w:pStyle w:val="Listenabsatz"/>
+        <w:numPr>
+          <w:ilvl w:val="1"/>
+          <w:numId w:val="24"/>
+        </w:numPr>
+        <w:rPr>
+          <w:lang w:val="en-GB"/>
+        </w:rPr>
+      </w:pPr>
+      <w:r>
+        <w:rPr>
+          <w:lang w:val="en-GB"/>
+        </w:rPr>
+        <w:t>when cable distance is too big (= cable is disconnected)</w:t>
+      </w:r>
+    </w:p>
+    <w:p>
+      <w:pPr>
+        <w:pStyle w:val="Listenabsatz"/>
+        <w:numPr>
+          <w:ilvl w:val="1"/>
+          <w:numId w:val="24"/>
+        </w:numPr>
+        <w:rPr>
+          <w:lang w:val="en-GB"/>
+        </w:rPr>
+      </w:pPr>
+      <w:r>
+        <w:rPr>
+          <w:lang w:val="en-GB"/>
+        </w:rPr>
+        <w:t>with overcurrent</w:t>
+      </w:r>
+    </w:p>
+    <w:p>
+      <w:pPr>
+        <w:pStyle w:val="Listenabsatz"/>
+        <w:numPr>
+          <w:ilvl w:val="1"/>
+          <w:numId w:val="24"/>
+        </w:numPr>
+        <w:rPr>
+          <w:lang w:val="en-GB"/>
+        </w:rPr>
+      </w:pPr>
+      <w:r>
+        <w:rPr>
+          <w:lang w:val="en-GB"/>
+        </w:rPr>
+        <w:t>data logger functionality</w:t>
+      </w:r>
+    </w:p>
+    <w:p>
+      <w:pPr>
+        <w:pStyle w:val="Listenabsatz"/>
+        <w:numPr>
+          <w:ilvl w:val="0"/>
+          <w:numId w:val="24"/>
+        </w:numPr>
+        <w:rPr>
+          <w:lang w:val="en-GB"/>
+        </w:rPr>
+      </w:pPr>
+      <w:r>
+        <w:rPr>
+          <w:lang w:val="en-GB"/>
+        </w:rPr>
+        <w:t>Other extensions of functionality are welcome and encouraged by the lecturers</w:t>
+      </w:r>
+    </w:p>
+    <w:p>
+      <w:pPr>
+        <w:spacing w:before="0" w:after="160" w:line="259" w:lineRule="auto"/>
+        <w:jc w:val="left"/>
+        <w:rPr>
+          <w:color w:val="FF0000"/>
+          <w:lang w:val="en-US"/>
+        </w:rPr>
+      </w:pPr>
+    </w:p>
+    <w:p>
+      <w:pPr>
+        <w:pStyle w:val="Listenabsatz"/>
+        <w:numPr>
+          <w:ilvl w:val="0"/>
+          <w:numId w:val="25"/>
+        </w:numPr>
+        <w:spacing w:before="0" w:after="160" w:line="259" w:lineRule="auto"/>
+        <w:jc w:val="left"/>
+        <w:rPr>
+          <w:color w:val="FF0000"/>
+          <w:lang w:val="en-US"/>
+        </w:rPr>
+      </w:pPr>
+      <w:r>
+        <w:rPr>
+          <w:color w:val="FF0000"/>
+          <w:lang w:val="en-US"/>
+        </w:rPr>
+        <w:t>Mabe add nice visual overview</w:t>
+      </w:r>
+    </w:p>
+    <w:p>
+      <w:pPr>
+        <w:spacing w:before="0" w:after="160" w:line="259" w:lineRule="auto"/>
+        <w:jc w:val="left"/>
+        <w:rPr>
+          <w:lang w:val="en-GB"/>
+        </w:rPr>
+      </w:pPr>
+      <w:r>
+        <w:rPr>
+          <w:color w:val="FF0000"/>
+          <w:lang w:val="en-US"/>
+        </w:rPr>
+        <w:t>This list comes from a provided file -&gt; add this info in footnote</w:t>
+      </w:r>
+      <w:r>
+        <w:rPr>
+          <w:lang w:val="en-US"/>
+        </w:rPr>
+        <w:br w:type="page"/>
+      </w:r>
+    </w:p>
+    <w:p>
+      <w:pPr>
         <w:pStyle w:val="berschrift1"/>
         <w:rPr>
           <w:lang w:val="en-GB"/>
@@ -2497,6 +2826,7 @@
         <w:rPr>
           <w:lang w:val="en-GB"/>
         </w:rPr>
+        <w:lastRenderedPageBreak/>
         <w:t>Evalu</w:t>
       </w:r>
       <w:r>
@@ -2639,16 +2969,8 @@
         <w:rPr>
           <w:lang w:val="en-GB"/>
         </w:rPr>
-        <w:t xml:space="preserve"> and </w:t>
-      </w:r>
-      <w:proofErr w:type="gramStart"/>
-      <w:r>
-        <w:rPr>
-          <w:lang w:val="en-GB"/>
-        </w:rPr>
-        <w:t>includes</w:t>
-      </w:r>
-      <w:proofErr w:type="gramEnd"/>
+        <w:t xml:space="preserve"> and includes</w:t>
+      </w:r>
     </w:p>
     <w:p>
       <w:pPr>
@@ -2743,16 +3065,8 @@
         <w:rPr>
           <w:lang w:val="en-GB"/>
         </w:rPr>
-        <w:t xml:space="preserve">Achieved </w:t>
-      </w:r>
-      <w:proofErr w:type="gramStart"/>
-      <w:r>
-        <w:rPr>
-          <w:lang w:val="en-GB"/>
-        </w:rPr>
-        <w:t>results</w:t>
-      </w:r>
-      <w:proofErr w:type="gramEnd"/>
+        <w:t>Achieved results</w:t>
+      </w:r>
     </w:p>
     <w:p>
       <w:pPr>
@@ -2782,21 +3096,7 @@
         <w:rPr>
           <w:lang w:val="en-GB"/>
         </w:rPr>
-        <w:t xml:space="preserve">better, </w:t>
-      </w:r>
-      <w:proofErr w:type="gramStart"/>
-      <w:r>
-        <w:rPr>
-          <w:lang w:val="en-GB"/>
-        </w:rPr>
-        <w:t>as long as</w:t>
-      </w:r>
-      <w:proofErr w:type="gramEnd"/>
-      <w:r>
-        <w:rPr>
-          <w:lang w:val="en-GB"/>
-        </w:rPr>
-        <w:t xml:space="preserve"> the essential information is included</w:t>
+        <w:t>better, as long as the essential information is included</w:t>
       </w:r>
       <w:r>
         <w:rPr>
@@ -2939,21 +3239,7 @@
         <w:rPr>
           <w:lang w:val="en-GB"/>
         </w:rPr>
-        <w:t xml:space="preserve">Specifications, </w:t>
-      </w:r>
-      <w:proofErr w:type="gramStart"/>
-      <w:r>
-        <w:rPr>
-          <w:lang w:val="en-GB"/>
-        </w:rPr>
-        <w:t>functionality</w:t>
-      </w:r>
-      <w:proofErr w:type="gramEnd"/>
-      <w:r>
-        <w:rPr>
-          <w:lang w:val="en-GB"/>
-        </w:rPr>
-        <w:t xml:space="preserve"> and block diagrams</w:t>
+        <w:t>Specifications, functionality and block diagrams</w:t>
       </w:r>
       <w:r>
         <w:rPr>
@@ -3056,12 +3342,6 @@
           <w:lang w:val="en-GB"/>
         </w:rPr>
         <w:br/>
-      </w:r>
-      <w:r>
-        <w:rPr>
-          <w:lang w:val="en-GB"/>
-        </w:rPr>
-        <w:lastRenderedPageBreak/>
         <w:t>Extract what is specific to each solution.</w:t>
       </w:r>
       <w:r>
@@ -3180,21 +3460,7 @@
         <w:rPr>
           <w:lang w:val="en-GB"/>
         </w:rPr>
-        <w:t xml:space="preserve"> (</w:t>
-      </w:r>
-      <w:proofErr w:type="spellStart"/>
-      <w:r>
-        <w:rPr>
-          <w:lang w:val="en-GB"/>
-        </w:rPr>
-        <w:t>analog</w:t>
-      </w:r>
-      <w:proofErr w:type="spellEnd"/>
-      <w:r>
-        <w:rPr>
-          <w:lang w:val="en-GB"/>
-        </w:rPr>
-        <w:t>, digital, power, EMI, ESD)</w:t>
+        <w:t xml:space="preserve"> (analog, digital, power, EMI, ESD)</w:t>
       </w:r>
     </w:p>
     <w:p>
@@ -3220,34 +3486,7 @@
           <w:lang w:val="en-GB"/>
         </w:rPr>
         <w:br/>
-      </w:r>
-      <w:proofErr w:type="spellStart"/>
-      <w:r>
-        <w:rPr>
-          <w:lang w:val="en-GB"/>
-        </w:rPr>
-        <w:t>Testplan</w:t>
-      </w:r>
-      <w:proofErr w:type="spellEnd"/>
-      <w:r>
-        <w:rPr>
-          <w:lang w:val="en-GB"/>
-        </w:rPr>
-        <w:t xml:space="preserve"> with description, test conditions, expected results and acceptable tolerances, measured results, comparison and verdict, </w:t>
-      </w:r>
-      <w:proofErr w:type="gramStart"/>
-      <w:r>
-        <w:rPr>
-          <w:lang w:val="en-GB"/>
-        </w:rPr>
-        <w:t>discussion</w:t>
-      </w:r>
-      <w:proofErr w:type="gramEnd"/>
-      <w:r>
-        <w:rPr>
-          <w:lang w:val="en-GB"/>
-        </w:rPr>
-        <w:t xml:space="preserve"> and remarks</w:t>
+        <w:t>Testplan with description, test conditions, expected results and acceptable tolerances, measured results, comparison and verdict, discussion and remarks</w:t>
       </w:r>
       <w:r>
         <w:rPr>
@@ -3314,6 +3553,7 @@
         <w:rPr>
           <w:lang w:val="en-GB"/>
         </w:rPr>
+        <w:lastRenderedPageBreak/>
         <w:t>Project management</w:t>
       </w:r>
       <w:r>
@@ -3368,14 +3608,7 @@
           <w:lang w:val="en-GB"/>
         </w:rPr>
         <w:br/>
-        <w:t xml:space="preserve">Outlook and </w:t>
-      </w:r>
-      <w:proofErr w:type="gramStart"/>
-      <w:r>
-        <w:rPr>
-          <w:lang w:val="en-GB"/>
-        </w:rPr>
-        <w:t>refle</w:t>
+        <w:t>Outlook and refle</w:t>
       </w:r>
       <w:r>
         <w:rPr>
@@ -3389,7 +3622,6 @@
         </w:rPr>
         <w:t>ion</w:t>
       </w:r>
-      <w:proofErr w:type="gramEnd"/>
     </w:p>
     <w:p>
       <w:pPr>
@@ -3607,7 +3839,6 @@
         <w:rPr>
           <w:lang w:val="en-GB"/>
         </w:rPr>
-        <w:lastRenderedPageBreak/>
         <w:t>Testing</w:t>
       </w:r>
       <w:bookmarkEnd w:id="6"/>
@@ -3883,30 +4114,12 @@
             <w:text/>
           </w:sdtPr>
           <w:sdtContent>
-            <w:proofErr w:type="spellStart"/>
             <w:r>
               <w:rPr>
                 <w:lang w:val="en-GB"/>
               </w:rPr>
-              <w:t>A.Horvat</w:t>
-            </w:r>
-            <w:proofErr w:type="spellEnd"/>
-            <w:r>
-              <w:rPr>
-                <w:lang w:val="en-GB"/>
-              </w:rPr>
-              <w:t xml:space="preserve"> &amp; </w:t>
-            </w:r>
-            <w:proofErr w:type="spellStart"/>
-            <w:proofErr w:type="gramStart"/>
-            <w:r>
-              <w:rPr>
-                <w:lang w:val="en-GB"/>
-              </w:rPr>
-              <w:t>T.Wey</w:t>
-            </w:r>
-            <w:proofErr w:type="spellEnd"/>
-            <w:proofErr w:type="gramEnd"/>
+              <w:t>A.Horvat &amp; T.Wey</w:t>
+            </w:r>
           </w:sdtContent>
         </w:sdt>
       </w:sdtContent>
@@ -4052,6 +4265,119 @@
 <file path=word/numbering.xml><?xml version="1.0" encoding="utf-8"?>
 <w:numbering xmlns:wpc="http://schemas.microsoft.com/office/word/2010/wordprocessingCanvas" xmlns:cx="http://schemas.microsoft.com/office/drawing/2014/chartex" xmlns:cx1="http://schemas.microsoft.com/office/drawing/2015/9/8/chartex" xmlns:cx2="http://schemas.microsoft.com/office/drawing/2015/10/21/chartex" xmlns:cx3="http://schemas.microsoft.com/office/drawing/2016/5/9/chartex" xmlns:cx4="http://schemas.microsoft.com/office/drawing/2016/5/10/chartex" xmlns:cx5="http://schemas.microsoft.com/office/drawing/2016/5/11/chartex" xmlns:cx6="http://schemas.microsoft.com/office/drawing/2016/5/12/chartex" xmlns:cx7="http://schemas.microsoft.com/office/drawing/2016/5/13/chartex" xmlns:cx8="http://schemas.microsoft.com/office/drawing/2016/5/14/chartex" xmlns:mc="http://schemas.openxmlformats.org/markup-compatibility/2006" xmlns:aink="http://schemas.microsoft.com/office/drawing/2016/ink" xmlns:am3d="http://schemas.microsoft.com/office/drawing/2017/model3d" xmlns:o="urn:schemas-microsoft-com:office:office" xmlns:oel="http://schemas.microsoft.com/office/2019/extlst" xmlns:r="http://schemas.openxmlformats.org/officeDocument/2006/relationships" xmlns:m="http://schemas.openxmlformats.org/officeDocument/2006/math" xmlns:v="urn:schemas-microsoft-com:vml" xmlns:wp14="http://schemas.microsoft.com/office/word/2010/wordprocessingDrawing" xmlns:wp="http://schemas.openxmlformats.org/drawingml/2006/wordprocessingDrawing" xmlns:w10="urn:schemas-microsoft-com:office:word" xmlns:w="http://schemas.openxmlformats.org/wordprocessingml/2006/main" xmlns:w14="http://schemas.microsoft.com/office/word/2010/wordml" xmlns:w15="http://schemas.microsoft.com/office/word/2012/wordml" xmlns:w16cex="http://schemas.microsoft.com/office/word/2018/wordml/cex" xmlns:w16cid="http://schemas.microsoft.com/office/word/2016/wordml/cid" xmlns:w16="http://schemas.microsoft.com/office/word/2018/wordml" xmlns:w16sdtdh="http://schemas.microsoft.com/office/word/2020/wordml/sdtdatahash" xmlns:w16se="http://schemas.microsoft.com/office/word/2015/wordml/symex" xmlns:wpg="http://schemas.microsoft.com/office/word/2010/wordprocessingGroup" xmlns:wpi="http://schemas.microsoft.com/office/word/2010/wordprocessingInk" xmlns:wne="http://schemas.microsoft.com/office/word/2006/wordml" xmlns:wps="http://schemas.microsoft.com/office/word/2010/wordprocessingShape" mc:Ignorable="w14 w15 w16se w16cid w16 w16cex w16sdtdh wp14">
   <w:abstractNum w:abstractNumId="0" w15:restartNumberingAfterBreak="0">
+    <w:nsid w:val="03A9133F"/>
+    <w:multiLevelType w:val="hybridMultilevel"/>
+    <w:tmpl w:val="277C0524"/>
+    <w:lvl w:ilvl="0" w:tplc="08070001">
+      <w:start w:val="1"/>
+      <w:numFmt w:val="bullet"/>
+      <w:lvlText w:val=""/>
+      <w:lvlJc w:val="left"/>
+      <w:pPr>
+        <w:ind w:left="3660" w:hanging="360"/>
+      </w:pPr>
+      <w:rPr>
+        <w:rFonts w:ascii="Symbol" w:hAnsi="Symbol" w:hint="default"/>
+      </w:rPr>
+    </w:lvl>
+    <w:lvl w:ilvl="1" w:tplc="08070003" w:tentative="1">
+      <w:start w:val="1"/>
+      <w:numFmt w:val="bullet"/>
+      <w:lvlText w:val="o"/>
+      <w:lvlJc w:val="left"/>
+      <w:pPr>
+        <w:ind w:left="4380" w:hanging="360"/>
+      </w:pPr>
+      <w:rPr>
+        <w:rFonts w:ascii="Courier New" w:hAnsi="Courier New" w:cs="Courier New" w:hint="default"/>
+      </w:rPr>
+    </w:lvl>
+    <w:lvl w:ilvl="2" w:tplc="08070005" w:tentative="1">
+      <w:start w:val="1"/>
+      <w:numFmt w:val="bullet"/>
+      <w:lvlText w:val=""/>
+      <w:lvlJc w:val="left"/>
+      <w:pPr>
+        <w:ind w:left="5100" w:hanging="360"/>
+      </w:pPr>
+      <w:rPr>
+        <w:rFonts w:ascii="Wingdings" w:hAnsi="Wingdings" w:hint="default"/>
+      </w:rPr>
+    </w:lvl>
+    <w:lvl w:ilvl="3" w:tplc="08070001" w:tentative="1">
+      <w:start w:val="1"/>
+      <w:numFmt w:val="bullet"/>
+      <w:lvlText w:val=""/>
+      <w:lvlJc w:val="left"/>
+      <w:pPr>
+        <w:ind w:left="5820" w:hanging="360"/>
+      </w:pPr>
+      <w:rPr>
+        <w:rFonts w:ascii="Symbol" w:hAnsi="Symbol" w:hint="default"/>
+      </w:rPr>
+    </w:lvl>
+    <w:lvl w:ilvl="4" w:tplc="08070003" w:tentative="1">
+      <w:start w:val="1"/>
+      <w:numFmt w:val="bullet"/>
+      <w:lvlText w:val="o"/>
+      <w:lvlJc w:val="left"/>
+      <w:pPr>
+        <w:ind w:left="6540" w:hanging="360"/>
+      </w:pPr>
+      <w:rPr>
+        <w:rFonts w:ascii="Courier New" w:hAnsi="Courier New" w:cs="Courier New" w:hint="default"/>
+      </w:rPr>
+    </w:lvl>
+    <w:lvl w:ilvl="5" w:tplc="08070005" w:tentative="1">
+      <w:start w:val="1"/>
+      <w:numFmt w:val="bullet"/>
+      <w:lvlText w:val=""/>
+      <w:lvlJc w:val="left"/>
+      <w:pPr>
+        <w:ind w:left="7260" w:hanging="360"/>
+      </w:pPr>
+      <w:rPr>
+        <w:rFonts w:ascii="Wingdings" w:hAnsi="Wingdings" w:hint="default"/>
+      </w:rPr>
+    </w:lvl>
+    <w:lvl w:ilvl="6" w:tplc="08070001" w:tentative="1">
+      <w:start w:val="1"/>
+      <w:numFmt w:val="bullet"/>
+      <w:lvlText w:val=""/>
+      <w:lvlJc w:val="left"/>
+      <w:pPr>
+        <w:ind w:left="7980" w:hanging="360"/>
+      </w:pPr>
+      <w:rPr>
+        <w:rFonts w:ascii="Symbol" w:hAnsi="Symbol" w:hint="default"/>
+      </w:rPr>
+    </w:lvl>
+    <w:lvl w:ilvl="7" w:tplc="08070003" w:tentative="1">
+      <w:start w:val="1"/>
+      <w:numFmt w:val="bullet"/>
+      <w:lvlText w:val="o"/>
+      <w:lvlJc w:val="left"/>
+      <w:pPr>
+        <w:ind w:left="8700" w:hanging="360"/>
+      </w:pPr>
+      <w:rPr>
+        <w:rFonts w:ascii="Courier New" w:hAnsi="Courier New" w:cs="Courier New" w:hint="default"/>
+      </w:rPr>
+    </w:lvl>
+    <w:lvl w:ilvl="8" w:tplc="08070005" w:tentative="1">
+      <w:start w:val="1"/>
+      <w:numFmt w:val="bullet"/>
+      <w:lvlText w:val=""/>
+      <w:lvlJc w:val="left"/>
+      <w:pPr>
+        <w:ind w:left="9420" w:hanging="360"/>
+      </w:pPr>
+      <w:rPr>
+        <w:rFonts w:ascii="Wingdings" w:hAnsi="Wingdings" w:hint="default"/>
+      </w:rPr>
+    </w:lvl>
+  </w:abstractNum>
+  <w:abstractNum w:abstractNumId="1" w15:restartNumberingAfterBreak="0">
     <w:nsid w:val="048931CD"/>
     <w:multiLevelType w:val="hybridMultilevel"/>
     <w:tmpl w:val="61A0BE2E"/>
@@ -4164,7 +4490,7 @@
       </w:rPr>
     </w:lvl>
   </w:abstractNum>
-  <w:abstractNum w:abstractNumId="1" w15:restartNumberingAfterBreak="0">
+  <w:abstractNum w:abstractNumId="2" w15:restartNumberingAfterBreak="0">
     <w:nsid w:val="066E57BD"/>
     <w:multiLevelType w:val="hybridMultilevel"/>
     <w:tmpl w:val="52DE8F16"/>
@@ -4277,7 +4603,7 @@
       </w:rPr>
     </w:lvl>
   </w:abstractNum>
-  <w:abstractNum w:abstractNumId="2" w15:restartNumberingAfterBreak="0">
+  <w:abstractNum w:abstractNumId="3" w15:restartNumberingAfterBreak="0">
     <w:nsid w:val="09E660C1"/>
     <w:multiLevelType w:val="hybridMultilevel"/>
     <w:tmpl w:val="2676CDC0"/>
@@ -4390,7 +4716,7 @@
       </w:rPr>
     </w:lvl>
   </w:abstractNum>
-  <w:abstractNum w:abstractNumId="3" w15:restartNumberingAfterBreak="0">
+  <w:abstractNum w:abstractNumId="4" w15:restartNumberingAfterBreak="0">
     <w:nsid w:val="0ABE3F2A"/>
     <w:multiLevelType w:val="hybridMultilevel"/>
     <w:tmpl w:val="CE2E3E0C"/>
@@ -4503,7 +4829,7 @@
       </w:rPr>
     </w:lvl>
   </w:abstractNum>
-  <w:abstractNum w:abstractNumId="4" w15:restartNumberingAfterBreak="0">
+  <w:abstractNum w:abstractNumId="5" w15:restartNumberingAfterBreak="0">
     <w:nsid w:val="107E523E"/>
     <w:multiLevelType w:val="hybridMultilevel"/>
     <w:tmpl w:val="9D2AEB30"/>
@@ -4616,7 +4942,7 @@
       </w:rPr>
     </w:lvl>
   </w:abstractNum>
-  <w:abstractNum w:abstractNumId="5" w15:restartNumberingAfterBreak="0">
+  <w:abstractNum w:abstractNumId="6" w15:restartNumberingAfterBreak="0">
     <w:nsid w:val="1B5362D8"/>
     <w:multiLevelType w:val="hybridMultilevel"/>
     <w:tmpl w:val="6644A7BA"/>
@@ -4729,7 +5055,7 @@
       </w:rPr>
     </w:lvl>
   </w:abstractNum>
-  <w:abstractNum w:abstractNumId="6" w15:restartNumberingAfterBreak="0">
+  <w:abstractNum w:abstractNumId="7" w15:restartNumberingAfterBreak="0">
     <w:nsid w:val="27202F86"/>
     <w:multiLevelType w:val="hybridMultilevel"/>
     <w:tmpl w:val="BC4C6622"/>
@@ -4842,7 +5168,7 @@
       </w:rPr>
     </w:lvl>
   </w:abstractNum>
-  <w:abstractNum w:abstractNumId="7" w15:restartNumberingAfterBreak="0">
+  <w:abstractNum w:abstractNumId="8" w15:restartNumberingAfterBreak="0">
     <w:nsid w:val="27B73EFC"/>
     <w:multiLevelType w:val="hybridMultilevel"/>
     <w:tmpl w:val="1C647302"/>
@@ -4955,7 +5281,7 @@
       </w:rPr>
     </w:lvl>
   </w:abstractNum>
-  <w:abstractNum w:abstractNumId="8" w15:restartNumberingAfterBreak="0">
+  <w:abstractNum w:abstractNumId="9" w15:restartNumberingAfterBreak="0">
     <w:nsid w:val="2A4B3AA0"/>
     <w:multiLevelType w:val="hybridMultilevel"/>
     <w:tmpl w:val="954ABEE6"/>
@@ -5068,7 +5394,7 @@
       </w:rPr>
     </w:lvl>
   </w:abstractNum>
-  <w:abstractNum w:abstractNumId="9" w15:restartNumberingAfterBreak="0">
+  <w:abstractNum w:abstractNumId="10" w15:restartNumberingAfterBreak="0">
     <w:nsid w:val="31997646"/>
     <w:multiLevelType w:val="hybridMultilevel"/>
     <w:tmpl w:val="469C25B4"/>
@@ -5181,7 +5507,7 @@
       </w:rPr>
     </w:lvl>
   </w:abstractNum>
-  <w:abstractNum w:abstractNumId="10" w15:restartNumberingAfterBreak="0">
+  <w:abstractNum w:abstractNumId="11" w15:restartNumberingAfterBreak="0">
     <w:nsid w:val="344E60B0"/>
     <w:multiLevelType w:val="hybridMultilevel"/>
     <w:tmpl w:val="15A23E7C"/>
@@ -5294,7 +5620,7 @@
       </w:rPr>
     </w:lvl>
   </w:abstractNum>
-  <w:abstractNum w:abstractNumId="11" w15:restartNumberingAfterBreak="0">
+  <w:abstractNum w:abstractNumId="12" w15:restartNumberingAfterBreak="0">
     <w:nsid w:val="445E7D45"/>
     <w:multiLevelType w:val="hybridMultilevel"/>
     <w:tmpl w:val="2C06489C"/>
@@ -5407,7 +5733,7 @@
       </w:rPr>
     </w:lvl>
   </w:abstractNum>
-  <w:abstractNum w:abstractNumId="12" w15:restartNumberingAfterBreak="0">
+  <w:abstractNum w:abstractNumId="13" w15:restartNumberingAfterBreak="0">
     <w:nsid w:val="45551DCA"/>
     <w:multiLevelType w:val="hybridMultilevel"/>
     <w:tmpl w:val="21A2CA4C"/>
@@ -5520,7 +5846,7 @@
       </w:rPr>
     </w:lvl>
   </w:abstractNum>
-  <w:abstractNum w:abstractNumId="13" w15:restartNumberingAfterBreak="0">
+  <w:abstractNum w:abstractNumId="14" w15:restartNumberingAfterBreak="0">
     <w:nsid w:val="5C3B0FA4"/>
     <w:multiLevelType w:val="multilevel"/>
     <w:tmpl w:val="453A1342"/>
@@ -5670,7 +5996,345 @@
       </w:rPr>
     </w:lvl>
   </w:abstractNum>
-  <w:abstractNum w:abstractNumId="14" w15:restartNumberingAfterBreak="0">
+  <w:abstractNum w:abstractNumId="15" w15:restartNumberingAfterBreak="0">
+    <w:nsid w:val="616C25C7"/>
+    <w:multiLevelType w:val="hybridMultilevel"/>
+    <w:tmpl w:val="168A2338"/>
+    <w:lvl w:ilvl="0" w:tplc="08070001">
+      <w:start w:val="1"/>
+      <w:numFmt w:val="bullet"/>
+      <w:lvlText w:val=""/>
+      <w:lvlJc w:val="left"/>
+      <w:pPr>
+        <w:ind w:left="720" w:hanging="360"/>
+      </w:pPr>
+      <w:rPr>
+        <w:rFonts w:ascii="Symbol" w:hAnsi="Symbol" w:hint="default"/>
+      </w:rPr>
+    </w:lvl>
+    <w:lvl w:ilvl="1" w:tplc="08070003">
+      <w:start w:val="1"/>
+      <w:numFmt w:val="bullet"/>
+      <w:lvlText w:val="o"/>
+      <w:lvlJc w:val="left"/>
+      <w:pPr>
+        <w:ind w:left="1440" w:hanging="360"/>
+      </w:pPr>
+      <w:rPr>
+        <w:rFonts w:ascii="Courier New" w:hAnsi="Courier New" w:cs="Courier New" w:hint="default"/>
+      </w:rPr>
+    </w:lvl>
+    <w:lvl w:ilvl="2" w:tplc="08070005" w:tentative="1">
+      <w:start w:val="1"/>
+      <w:numFmt w:val="bullet"/>
+      <w:lvlText w:val=""/>
+      <w:lvlJc w:val="left"/>
+      <w:pPr>
+        <w:ind w:left="2160" w:hanging="360"/>
+      </w:pPr>
+      <w:rPr>
+        <w:rFonts w:ascii="Wingdings" w:hAnsi="Wingdings" w:hint="default"/>
+      </w:rPr>
+    </w:lvl>
+    <w:lvl w:ilvl="3" w:tplc="08070001" w:tentative="1">
+      <w:start w:val="1"/>
+      <w:numFmt w:val="bullet"/>
+      <w:lvlText w:val=""/>
+      <w:lvlJc w:val="left"/>
+      <w:pPr>
+        <w:ind w:left="2880" w:hanging="360"/>
+      </w:pPr>
+      <w:rPr>
+        <w:rFonts w:ascii="Symbol" w:hAnsi="Symbol" w:hint="default"/>
+      </w:rPr>
+    </w:lvl>
+    <w:lvl w:ilvl="4" w:tplc="08070003" w:tentative="1">
+      <w:start w:val="1"/>
+      <w:numFmt w:val="bullet"/>
+      <w:lvlText w:val="o"/>
+      <w:lvlJc w:val="left"/>
+      <w:pPr>
+        <w:ind w:left="3600" w:hanging="360"/>
+      </w:pPr>
+      <w:rPr>
+        <w:rFonts w:ascii="Courier New" w:hAnsi="Courier New" w:cs="Courier New" w:hint="default"/>
+      </w:rPr>
+    </w:lvl>
+    <w:lvl w:ilvl="5" w:tplc="08070005" w:tentative="1">
+      <w:start w:val="1"/>
+      <w:numFmt w:val="bullet"/>
+      <w:lvlText w:val=""/>
+      <w:lvlJc w:val="left"/>
+      <w:pPr>
+        <w:ind w:left="4320" w:hanging="360"/>
+      </w:pPr>
+      <w:rPr>
+        <w:rFonts w:ascii="Wingdings" w:hAnsi="Wingdings" w:hint="default"/>
+      </w:rPr>
+    </w:lvl>
+    <w:lvl w:ilvl="6" w:tplc="08070001" w:tentative="1">
+      <w:start w:val="1"/>
+      <w:numFmt w:val="bullet"/>
+      <w:lvlText w:val=""/>
+      <w:lvlJc w:val="left"/>
+      <w:pPr>
+        <w:ind w:left="5040" w:hanging="360"/>
+      </w:pPr>
+      <w:rPr>
+        <w:rFonts w:ascii="Symbol" w:hAnsi="Symbol" w:hint="default"/>
+      </w:rPr>
+    </w:lvl>
+    <w:lvl w:ilvl="7" w:tplc="08070003" w:tentative="1">
+      <w:start w:val="1"/>
+      <w:numFmt w:val="bullet"/>
+      <w:lvlText w:val="o"/>
+      <w:lvlJc w:val="left"/>
+      <w:pPr>
+        <w:ind w:left="5760" w:hanging="360"/>
+      </w:pPr>
+      <w:rPr>
+        <w:rFonts w:ascii="Courier New" w:hAnsi="Courier New" w:cs="Courier New" w:hint="default"/>
+      </w:rPr>
+    </w:lvl>
+    <w:lvl w:ilvl="8" w:tplc="08070005" w:tentative="1">
+      <w:start w:val="1"/>
+      <w:numFmt w:val="bullet"/>
+      <w:lvlText w:val=""/>
+      <w:lvlJc w:val="left"/>
+      <w:pPr>
+        <w:ind w:left="6480" w:hanging="360"/>
+      </w:pPr>
+      <w:rPr>
+        <w:rFonts w:ascii="Wingdings" w:hAnsi="Wingdings" w:hint="default"/>
+      </w:rPr>
+    </w:lvl>
+  </w:abstractNum>
+  <w:abstractNum w:abstractNumId="16" w15:restartNumberingAfterBreak="0">
+    <w:nsid w:val="65D0396D"/>
+    <w:multiLevelType w:val="hybridMultilevel"/>
+    <w:tmpl w:val="9818456E"/>
+    <w:lvl w:ilvl="0" w:tplc="08070001">
+      <w:start w:val="1"/>
+      <w:numFmt w:val="bullet"/>
+      <w:lvlText w:val=""/>
+      <w:lvlJc w:val="left"/>
+      <w:pPr>
+        <w:ind w:left="720" w:hanging="360"/>
+      </w:pPr>
+      <w:rPr>
+        <w:rFonts w:ascii="Symbol" w:hAnsi="Symbol" w:hint="default"/>
+      </w:rPr>
+    </w:lvl>
+    <w:lvl w:ilvl="1" w:tplc="08070003">
+      <w:start w:val="1"/>
+      <w:numFmt w:val="bullet"/>
+      <w:lvlText w:val="o"/>
+      <w:lvlJc w:val="left"/>
+      <w:pPr>
+        <w:ind w:left="1440" w:hanging="360"/>
+      </w:pPr>
+      <w:rPr>
+        <w:rFonts w:ascii="Courier New" w:hAnsi="Courier New" w:cs="Courier New" w:hint="default"/>
+      </w:rPr>
+    </w:lvl>
+    <w:lvl w:ilvl="2" w:tplc="08070005">
+      <w:start w:val="1"/>
+      <w:numFmt w:val="bullet"/>
+      <w:lvlText w:val=""/>
+      <w:lvlJc w:val="left"/>
+      <w:pPr>
+        <w:ind w:left="2160" w:hanging="360"/>
+      </w:pPr>
+      <w:rPr>
+        <w:rFonts w:ascii="Wingdings" w:hAnsi="Wingdings" w:hint="default"/>
+      </w:rPr>
+    </w:lvl>
+    <w:lvl w:ilvl="3" w:tplc="08070001" w:tentative="1">
+      <w:start w:val="1"/>
+      <w:numFmt w:val="bullet"/>
+      <w:lvlText w:val=""/>
+      <w:lvlJc w:val="left"/>
+      <w:pPr>
+        <w:ind w:left="2880" w:hanging="360"/>
+      </w:pPr>
+      <w:rPr>
+        <w:rFonts w:ascii="Symbol" w:hAnsi="Symbol" w:hint="default"/>
+      </w:rPr>
+    </w:lvl>
+    <w:lvl w:ilvl="4" w:tplc="08070003" w:tentative="1">
+      <w:start w:val="1"/>
+      <w:numFmt w:val="bullet"/>
+      <w:lvlText w:val="o"/>
+      <w:lvlJc w:val="left"/>
+      <w:pPr>
+        <w:ind w:left="3600" w:hanging="360"/>
+      </w:pPr>
+      <w:rPr>
+        <w:rFonts w:ascii="Courier New" w:hAnsi="Courier New" w:cs="Courier New" w:hint="default"/>
+      </w:rPr>
+    </w:lvl>
+    <w:lvl w:ilvl="5" w:tplc="08070005" w:tentative="1">
+      <w:start w:val="1"/>
+      <w:numFmt w:val="bullet"/>
+      <w:lvlText w:val=""/>
+      <w:lvlJc w:val="left"/>
+      <w:pPr>
+        <w:ind w:left="4320" w:hanging="360"/>
+      </w:pPr>
+      <w:rPr>
+        <w:rFonts w:ascii="Wingdings" w:hAnsi="Wingdings" w:hint="default"/>
+      </w:rPr>
+    </w:lvl>
+    <w:lvl w:ilvl="6" w:tplc="08070001" w:tentative="1">
+      <w:start w:val="1"/>
+      <w:numFmt w:val="bullet"/>
+      <w:lvlText w:val=""/>
+      <w:lvlJc w:val="left"/>
+      <w:pPr>
+        <w:ind w:left="5040" w:hanging="360"/>
+      </w:pPr>
+      <w:rPr>
+        <w:rFonts w:ascii="Symbol" w:hAnsi="Symbol" w:hint="default"/>
+      </w:rPr>
+    </w:lvl>
+    <w:lvl w:ilvl="7" w:tplc="08070003" w:tentative="1">
+      <w:start w:val="1"/>
+      <w:numFmt w:val="bullet"/>
+      <w:lvlText w:val="o"/>
+      <w:lvlJc w:val="left"/>
+      <w:pPr>
+        <w:ind w:left="5760" w:hanging="360"/>
+      </w:pPr>
+      <w:rPr>
+        <w:rFonts w:ascii="Courier New" w:hAnsi="Courier New" w:cs="Courier New" w:hint="default"/>
+      </w:rPr>
+    </w:lvl>
+    <w:lvl w:ilvl="8" w:tplc="08070005" w:tentative="1">
+      <w:start w:val="1"/>
+      <w:numFmt w:val="bullet"/>
+      <w:lvlText w:val=""/>
+      <w:lvlJc w:val="left"/>
+      <w:pPr>
+        <w:ind w:left="6480" w:hanging="360"/>
+      </w:pPr>
+      <w:rPr>
+        <w:rFonts w:ascii="Wingdings" w:hAnsi="Wingdings" w:hint="default"/>
+      </w:rPr>
+    </w:lvl>
+  </w:abstractNum>
+  <w:abstractNum w:abstractNumId="17" w15:restartNumberingAfterBreak="0">
+    <w:nsid w:val="669F1F1D"/>
+    <w:multiLevelType w:val="hybridMultilevel"/>
+    <w:tmpl w:val="689EE210"/>
+    <w:lvl w:ilvl="0" w:tplc="02E8E55A">
+      <w:numFmt w:val="bullet"/>
+      <w:lvlText w:val="-"/>
+      <w:lvlJc w:val="left"/>
+      <w:pPr>
+        <w:ind w:left="720" w:hanging="360"/>
+      </w:pPr>
+      <w:rPr>
+        <w:rFonts w:ascii="Arial" w:eastAsia="Times New Roman" w:hAnsi="Arial" w:cs="Arial" w:hint="default"/>
+      </w:rPr>
+    </w:lvl>
+    <w:lvl w:ilvl="1" w:tplc="08070003" w:tentative="1">
+      <w:start w:val="1"/>
+      <w:numFmt w:val="bullet"/>
+      <w:lvlText w:val="o"/>
+      <w:lvlJc w:val="left"/>
+      <w:pPr>
+        <w:ind w:left="1440" w:hanging="360"/>
+      </w:pPr>
+      <w:rPr>
+        <w:rFonts w:ascii="Courier New" w:hAnsi="Courier New" w:cs="Courier New" w:hint="default"/>
+      </w:rPr>
+    </w:lvl>
+    <w:lvl w:ilvl="2" w:tplc="08070005" w:tentative="1">
+      <w:start w:val="1"/>
+      <w:numFmt w:val="bullet"/>
+      <w:lvlText w:val=""/>
+      <w:lvlJc w:val="left"/>
+      <w:pPr>
+        <w:ind w:left="2160" w:hanging="360"/>
+      </w:pPr>
+      <w:rPr>
+        <w:rFonts w:ascii="Wingdings" w:hAnsi="Wingdings" w:hint="default"/>
+      </w:rPr>
+    </w:lvl>
+    <w:lvl w:ilvl="3" w:tplc="08070001" w:tentative="1">
+      <w:start w:val="1"/>
+      <w:numFmt w:val="bullet"/>
+      <w:lvlText w:val=""/>
+      <w:lvlJc w:val="left"/>
+      <w:pPr>
+        <w:ind w:left="2880" w:hanging="360"/>
+      </w:pPr>
+      <w:rPr>
+        <w:rFonts w:ascii="Symbol" w:hAnsi="Symbol" w:hint="default"/>
+      </w:rPr>
+    </w:lvl>
+    <w:lvl w:ilvl="4" w:tplc="08070003" w:tentative="1">
+      <w:start w:val="1"/>
+      <w:numFmt w:val="bullet"/>
+      <w:lvlText w:val="o"/>
+      <w:lvlJc w:val="left"/>
+      <w:pPr>
+        <w:ind w:left="3600" w:hanging="360"/>
+      </w:pPr>
+      <w:rPr>
+        <w:rFonts w:ascii="Courier New" w:hAnsi="Courier New" w:cs="Courier New" w:hint="default"/>
+      </w:rPr>
+    </w:lvl>
+    <w:lvl w:ilvl="5" w:tplc="08070005" w:tentative="1">
+      <w:start w:val="1"/>
+      <w:numFmt w:val="bullet"/>
+      <w:lvlText w:val=""/>
+      <w:lvlJc w:val="left"/>
+      <w:pPr>
+        <w:ind w:left="4320" w:hanging="360"/>
+      </w:pPr>
+      <w:rPr>
+        <w:rFonts w:ascii="Wingdings" w:hAnsi="Wingdings" w:hint="default"/>
+      </w:rPr>
+    </w:lvl>
+    <w:lvl w:ilvl="6" w:tplc="08070001" w:tentative="1">
+      <w:start w:val="1"/>
+      <w:numFmt w:val="bullet"/>
+      <w:lvlText w:val=""/>
+      <w:lvlJc w:val="left"/>
+      <w:pPr>
+        <w:ind w:left="5040" w:hanging="360"/>
+      </w:pPr>
+      <w:rPr>
+        <w:rFonts w:ascii="Symbol" w:hAnsi="Symbol" w:hint="default"/>
+      </w:rPr>
+    </w:lvl>
+    <w:lvl w:ilvl="7" w:tplc="08070003" w:tentative="1">
+      <w:start w:val="1"/>
+      <w:numFmt w:val="bullet"/>
+      <w:lvlText w:val="o"/>
+      <w:lvlJc w:val="left"/>
+      <w:pPr>
+        <w:ind w:left="5760" w:hanging="360"/>
+      </w:pPr>
+      <w:rPr>
+        <w:rFonts w:ascii="Courier New" w:hAnsi="Courier New" w:cs="Courier New" w:hint="default"/>
+      </w:rPr>
+    </w:lvl>
+    <w:lvl w:ilvl="8" w:tplc="08070005" w:tentative="1">
+      <w:start w:val="1"/>
+      <w:numFmt w:val="bullet"/>
+      <w:lvlText w:val=""/>
+      <w:lvlJc w:val="left"/>
+      <w:pPr>
+        <w:ind w:left="6480" w:hanging="360"/>
+      </w:pPr>
+      <w:rPr>
+        <w:rFonts w:ascii="Wingdings" w:hAnsi="Wingdings" w:hint="default"/>
+      </w:rPr>
+    </w:lvl>
+  </w:abstractNum>
+  <w:abstractNum w:abstractNumId="18" w15:restartNumberingAfterBreak="0">
     <w:nsid w:val="672E2ED5"/>
     <w:multiLevelType w:val="hybridMultilevel"/>
     <w:tmpl w:val="9A620AAA"/>
@@ -5756,7 +6420,233 @@
       </w:pPr>
     </w:lvl>
   </w:abstractNum>
-  <w:abstractNum w:abstractNumId="15" w15:restartNumberingAfterBreak="0">
+  <w:abstractNum w:abstractNumId="19" w15:restartNumberingAfterBreak="0">
+    <w:nsid w:val="6C5D6A62"/>
+    <w:multiLevelType w:val="hybridMultilevel"/>
+    <w:tmpl w:val="01A68D02"/>
+    <w:lvl w:ilvl="0" w:tplc="08070001">
+      <w:start w:val="1"/>
+      <w:numFmt w:val="bullet"/>
+      <w:lvlText w:val=""/>
+      <w:lvlJc w:val="left"/>
+      <w:pPr>
+        <w:ind w:left="6540" w:hanging="360"/>
+      </w:pPr>
+      <w:rPr>
+        <w:rFonts w:ascii="Symbol" w:hAnsi="Symbol" w:hint="default"/>
+      </w:rPr>
+    </w:lvl>
+    <w:lvl w:ilvl="1" w:tplc="08070003" w:tentative="1">
+      <w:start w:val="1"/>
+      <w:numFmt w:val="bullet"/>
+      <w:lvlText w:val="o"/>
+      <w:lvlJc w:val="left"/>
+      <w:pPr>
+        <w:ind w:left="7260" w:hanging="360"/>
+      </w:pPr>
+      <w:rPr>
+        <w:rFonts w:ascii="Courier New" w:hAnsi="Courier New" w:cs="Courier New" w:hint="default"/>
+      </w:rPr>
+    </w:lvl>
+    <w:lvl w:ilvl="2" w:tplc="08070005" w:tentative="1">
+      <w:start w:val="1"/>
+      <w:numFmt w:val="bullet"/>
+      <w:lvlText w:val=""/>
+      <w:lvlJc w:val="left"/>
+      <w:pPr>
+        <w:ind w:left="7980" w:hanging="360"/>
+      </w:pPr>
+      <w:rPr>
+        <w:rFonts w:ascii="Wingdings" w:hAnsi="Wingdings" w:hint="default"/>
+      </w:rPr>
+    </w:lvl>
+    <w:lvl w:ilvl="3" w:tplc="08070001" w:tentative="1">
+      <w:start w:val="1"/>
+      <w:numFmt w:val="bullet"/>
+      <w:lvlText w:val=""/>
+      <w:lvlJc w:val="left"/>
+      <w:pPr>
+        <w:ind w:left="8700" w:hanging="360"/>
+      </w:pPr>
+      <w:rPr>
+        <w:rFonts w:ascii="Symbol" w:hAnsi="Symbol" w:hint="default"/>
+      </w:rPr>
+    </w:lvl>
+    <w:lvl w:ilvl="4" w:tplc="08070003" w:tentative="1">
+      <w:start w:val="1"/>
+      <w:numFmt w:val="bullet"/>
+      <w:lvlText w:val="o"/>
+      <w:lvlJc w:val="left"/>
+      <w:pPr>
+        <w:ind w:left="9420" w:hanging="360"/>
+      </w:pPr>
+      <w:rPr>
+        <w:rFonts w:ascii="Courier New" w:hAnsi="Courier New" w:cs="Courier New" w:hint="default"/>
+      </w:rPr>
+    </w:lvl>
+    <w:lvl w:ilvl="5" w:tplc="08070005" w:tentative="1">
+      <w:start w:val="1"/>
+      <w:numFmt w:val="bullet"/>
+      <w:lvlText w:val=""/>
+      <w:lvlJc w:val="left"/>
+      <w:pPr>
+        <w:ind w:left="10140" w:hanging="360"/>
+      </w:pPr>
+      <w:rPr>
+        <w:rFonts w:ascii="Wingdings" w:hAnsi="Wingdings" w:hint="default"/>
+      </w:rPr>
+    </w:lvl>
+    <w:lvl w:ilvl="6" w:tplc="08070001" w:tentative="1">
+      <w:start w:val="1"/>
+      <w:numFmt w:val="bullet"/>
+      <w:lvlText w:val=""/>
+      <w:lvlJc w:val="left"/>
+      <w:pPr>
+        <w:ind w:left="10860" w:hanging="360"/>
+      </w:pPr>
+      <w:rPr>
+        <w:rFonts w:ascii="Symbol" w:hAnsi="Symbol" w:hint="default"/>
+      </w:rPr>
+    </w:lvl>
+    <w:lvl w:ilvl="7" w:tplc="08070003" w:tentative="1">
+      <w:start w:val="1"/>
+      <w:numFmt w:val="bullet"/>
+      <w:lvlText w:val="o"/>
+      <w:lvlJc w:val="left"/>
+      <w:pPr>
+        <w:ind w:left="11580" w:hanging="360"/>
+      </w:pPr>
+      <w:rPr>
+        <w:rFonts w:ascii="Courier New" w:hAnsi="Courier New" w:cs="Courier New" w:hint="default"/>
+      </w:rPr>
+    </w:lvl>
+    <w:lvl w:ilvl="8" w:tplc="08070005" w:tentative="1">
+      <w:start w:val="1"/>
+      <w:numFmt w:val="bullet"/>
+      <w:lvlText w:val=""/>
+      <w:lvlJc w:val="left"/>
+      <w:pPr>
+        <w:ind w:left="12300" w:hanging="360"/>
+      </w:pPr>
+      <w:rPr>
+        <w:rFonts w:ascii="Wingdings" w:hAnsi="Wingdings" w:hint="default"/>
+      </w:rPr>
+    </w:lvl>
+  </w:abstractNum>
+  <w:abstractNum w:abstractNumId="20" w15:restartNumberingAfterBreak="0">
+    <w:nsid w:val="76C230BC"/>
+    <w:multiLevelType w:val="hybridMultilevel"/>
+    <w:tmpl w:val="C5EA4EB0"/>
+    <w:lvl w:ilvl="0" w:tplc="08070001">
+      <w:start w:val="1"/>
+      <w:numFmt w:val="bullet"/>
+      <w:lvlText w:val=""/>
+      <w:lvlJc w:val="left"/>
+      <w:pPr>
+        <w:ind w:left="3600" w:hanging="360"/>
+      </w:pPr>
+      <w:rPr>
+        <w:rFonts w:ascii="Symbol" w:hAnsi="Symbol" w:hint="default"/>
+      </w:rPr>
+    </w:lvl>
+    <w:lvl w:ilvl="1" w:tplc="08070003" w:tentative="1">
+      <w:start w:val="1"/>
+      <w:numFmt w:val="bullet"/>
+      <w:lvlText w:val="o"/>
+      <w:lvlJc w:val="left"/>
+      <w:pPr>
+        <w:ind w:left="4320" w:hanging="360"/>
+      </w:pPr>
+      <w:rPr>
+        <w:rFonts w:ascii="Courier New" w:hAnsi="Courier New" w:cs="Courier New" w:hint="default"/>
+      </w:rPr>
+    </w:lvl>
+    <w:lvl w:ilvl="2" w:tplc="08070005" w:tentative="1">
+      <w:start w:val="1"/>
+      <w:numFmt w:val="bullet"/>
+      <w:lvlText w:val=""/>
+      <w:lvlJc w:val="left"/>
+      <w:pPr>
+        <w:ind w:left="5040" w:hanging="360"/>
+      </w:pPr>
+      <w:rPr>
+        <w:rFonts w:ascii="Wingdings" w:hAnsi="Wingdings" w:hint="default"/>
+      </w:rPr>
+    </w:lvl>
+    <w:lvl w:ilvl="3" w:tplc="08070001" w:tentative="1">
+      <w:start w:val="1"/>
+      <w:numFmt w:val="bullet"/>
+      <w:lvlText w:val=""/>
+      <w:lvlJc w:val="left"/>
+      <w:pPr>
+        <w:ind w:left="5760" w:hanging="360"/>
+      </w:pPr>
+      <w:rPr>
+        <w:rFonts w:ascii="Symbol" w:hAnsi="Symbol" w:hint="default"/>
+      </w:rPr>
+    </w:lvl>
+    <w:lvl w:ilvl="4" w:tplc="08070003" w:tentative="1">
+      <w:start w:val="1"/>
+      <w:numFmt w:val="bullet"/>
+      <w:lvlText w:val="o"/>
+      <w:lvlJc w:val="left"/>
+      <w:pPr>
+        <w:ind w:left="6480" w:hanging="360"/>
+      </w:pPr>
+      <w:rPr>
+        <w:rFonts w:ascii="Courier New" w:hAnsi="Courier New" w:cs="Courier New" w:hint="default"/>
+      </w:rPr>
+    </w:lvl>
+    <w:lvl w:ilvl="5" w:tplc="08070005" w:tentative="1">
+      <w:start w:val="1"/>
+      <w:numFmt w:val="bullet"/>
+      <w:lvlText w:val=""/>
+      <w:lvlJc w:val="left"/>
+      <w:pPr>
+        <w:ind w:left="7200" w:hanging="360"/>
+      </w:pPr>
+      <w:rPr>
+        <w:rFonts w:ascii="Wingdings" w:hAnsi="Wingdings" w:hint="default"/>
+      </w:rPr>
+    </w:lvl>
+    <w:lvl w:ilvl="6" w:tplc="08070001" w:tentative="1">
+      <w:start w:val="1"/>
+      <w:numFmt w:val="bullet"/>
+      <w:lvlText w:val=""/>
+      <w:lvlJc w:val="left"/>
+      <w:pPr>
+        <w:ind w:left="7920" w:hanging="360"/>
+      </w:pPr>
+      <w:rPr>
+        <w:rFonts w:ascii="Symbol" w:hAnsi="Symbol" w:hint="default"/>
+      </w:rPr>
+    </w:lvl>
+    <w:lvl w:ilvl="7" w:tplc="08070003" w:tentative="1">
+      <w:start w:val="1"/>
+      <w:numFmt w:val="bullet"/>
+      <w:lvlText w:val="o"/>
+      <w:lvlJc w:val="left"/>
+      <w:pPr>
+        <w:ind w:left="8640" w:hanging="360"/>
+      </w:pPr>
+      <w:rPr>
+        <w:rFonts w:ascii="Courier New" w:hAnsi="Courier New" w:cs="Courier New" w:hint="default"/>
+      </w:rPr>
+    </w:lvl>
+    <w:lvl w:ilvl="8" w:tplc="08070005" w:tentative="1">
+      <w:start w:val="1"/>
+      <w:numFmt w:val="bullet"/>
+      <w:lvlText w:val=""/>
+      <w:lvlJc w:val="left"/>
+      <w:pPr>
+        <w:ind w:left="9360" w:hanging="360"/>
+      </w:pPr>
+      <w:rPr>
+        <w:rFonts w:ascii="Wingdings" w:hAnsi="Wingdings" w:hint="default"/>
+      </w:rPr>
+    </w:lvl>
+  </w:abstractNum>
+  <w:abstractNum w:abstractNumId="21" w15:restartNumberingAfterBreak="0">
     <w:nsid w:val="78F225FC"/>
     <w:multiLevelType w:val="hybridMultilevel"/>
     <w:tmpl w:val="D1ECE3EC"/>
@@ -5870,61 +6760,79 @@
     </w:lvl>
   </w:abstractNum>
   <w:num w:numId="1" w16cid:durableId="1698654027">
+    <w:abstractNumId w:val="14"/>
+  </w:num>
+  <w:num w:numId="2" w16cid:durableId="2084136182">
+    <w:abstractNumId w:val="14"/>
+  </w:num>
+  <w:num w:numId="3" w16cid:durableId="81688453">
+    <w:abstractNumId w:val="14"/>
+  </w:num>
+  <w:num w:numId="4" w16cid:durableId="2142990093">
+    <w:abstractNumId w:val="14"/>
+  </w:num>
+  <w:num w:numId="5" w16cid:durableId="1086652989">
+    <w:abstractNumId w:val="8"/>
+  </w:num>
+  <w:num w:numId="6" w16cid:durableId="1748570206">
+    <w:abstractNumId w:val="10"/>
+  </w:num>
+  <w:num w:numId="7" w16cid:durableId="2033608520">
+    <w:abstractNumId w:val="4"/>
+  </w:num>
+  <w:num w:numId="8" w16cid:durableId="944919490">
+    <w:abstractNumId w:val="12"/>
+  </w:num>
+  <w:num w:numId="9" w16cid:durableId="1604457717">
+    <w:abstractNumId w:val="21"/>
+  </w:num>
+  <w:num w:numId="10" w16cid:durableId="1166435072">
+    <w:abstractNumId w:val="18"/>
+  </w:num>
+  <w:num w:numId="11" w16cid:durableId="870534157">
+    <w:abstractNumId w:val="7"/>
+  </w:num>
+  <w:num w:numId="12" w16cid:durableId="246036315">
+    <w:abstractNumId w:val="6"/>
+  </w:num>
+  <w:num w:numId="13" w16cid:durableId="736053682">
+    <w:abstractNumId w:val="5"/>
+  </w:num>
+  <w:num w:numId="14" w16cid:durableId="204678430">
     <w:abstractNumId w:val="13"/>
   </w:num>
-  <w:num w:numId="2" w16cid:durableId="2084136182">
-    <w:abstractNumId w:val="13"/>
-  </w:num>
-  <w:num w:numId="3" w16cid:durableId="81688453">
-    <w:abstractNumId w:val="13"/>
-  </w:num>
-  <w:num w:numId="4" w16cid:durableId="2142990093">
-    <w:abstractNumId w:val="13"/>
-  </w:num>
-  <w:num w:numId="5" w16cid:durableId="1086652989">
-    <w:abstractNumId w:val="7"/>
-  </w:num>
-  <w:num w:numId="6" w16cid:durableId="1748570206">
+  <w:num w:numId="15" w16cid:durableId="1974630035">
     <w:abstractNumId w:val="9"/>
   </w:num>
-  <w:num w:numId="7" w16cid:durableId="2033608520">
+  <w:num w:numId="16" w16cid:durableId="599341253">
+    <w:abstractNumId w:val="2"/>
+  </w:num>
+  <w:num w:numId="17" w16cid:durableId="1286044421">
+    <w:abstractNumId w:val="11"/>
+  </w:num>
+  <w:num w:numId="18" w16cid:durableId="1837376098">
     <w:abstractNumId w:val="3"/>
   </w:num>
-  <w:num w:numId="8" w16cid:durableId="944919490">
-    <w:abstractNumId w:val="11"/>
+  <w:num w:numId="19" w16cid:durableId="1852909242">
+    <w:abstractNumId w:val="1"/>
   </w:num>
-  <w:num w:numId="9" w16cid:durableId="1604457717">
+  <w:num w:numId="20" w16cid:durableId="240214272">
+    <w:abstractNumId w:val="0"/>
+  </w:num>
+  <w:num w:numId="21" w16cid:durableId="325791759">
+    <w:abstractNumId w:val="19"/>
+  </w:num>
+  <w:num w:numId="22" w16cid:durableId="1745490901">
+    <w:abstractNumId w:val="20"/>
+  </w:num>
+  <w:num w:numId="23" w16cid:durableId="1297645233">
+    <w:abstractNumId w:val="16"/>
+  </w:num>
+  <w:num w:numId="24" w16cid:durableId="1646011073">
     <w:abstractNumId w:val="15"/>
   </w:num>
-  <w:num w:numId="10" w16cid:durableId="1166435072">
-    <w:abstractNumId w:val="14"/>
-  </w:num>
-  <w:num w:numId="11" w16cid:durableId="870534157">
-    <w:abstractNumId w:val="6"/>
-  </w:num>
-  <w:num w:numId="12" w16cid:durableId="246036315">
-    <w:abstractNumId w:val="5"/>
-  </w:num>
-  <w:num w:numId="13" w16cid:durableId="736053682">
-    <w:abstractNumId w:val="4"/>
-  </w:num>
-  <w:num w:numId="14" w16cid:durableId="204678430">
-    <w:abstractNumId w:val="12"/>
-  </w:num>
-  <w:num w:numId="15" w16cid:durableId="1974630035">
-    <w:abstractNumId w:val="8"/>
-  </w:num>
-  <w:num w:numId="16" w16cid:durableId="599341253">
-    <w:abstractNumId w:val="1"/>
-  </w:num>
-  <w:num w:numId="17" w16cid:durableId="1286044421">
-    <w:abstractNumId w:val="10"/>
-  </w:num>
-  <w:num w:numId="18" w16cid:durableId="1837376098">
-    <w:abstractNumId w:val="2"/>
-  </w:num>
-  <w:num w:numId="19" w16cid:durableId="1852909242">
-    <w:abstractNumId w:val="0"/>
+  <w:num w:numId="25" w16cid:durableId="2041855062">
+    <w:abstractNumId w:val="17"/>
   </w:num>
 </w:numbering>
 </file>
@@ -6932,19 +7840,19 @@
     <w:pitch w:val="variable"/>
     <w:sig w:usb0="00000000" w:usb1="10000000" w:usb2="00000000" w:usb3="00000000" w:csb0="80000000" w:csb1="00000000"/>
   </w:font>
+  <w:font w:name="Arial">
+    <w:panose1 w:val="020B0604020202020204"/>
+    <w:charset w:val="00"/>
+    <w:family w:val="swiss"/>
+    <w:pitch w:val="variable"/>
+    <w:sig w:usb0="E0002EFF" w:usb1="C000785B" w:usb2="00000009" w:usb3="00000000" w:csb0="000001FF" w:csb1="00000000"/>
+  </w:font>
   <w:font w:name="Calibri">
     <w:panose1 w:val="020F0502020204030204"/>
     <w:charset w:val="00"/>
     <w:family w:val="swiss"/>
     <w:pitch w:val="variable"/>
     <w:sig w:usb0="E4002EFF" w:usb1="C000247B" w:usb2="00000009" w:usb3="00000000" w:csb0="000001FF" w:csb1="00000000"/>
-  </w:font>
-  <w:font w:name="Arial">
-    <w:panose1 w:val="020B0604020202020204"/>
-    <w:charset w:val="00"/>
-    <w:family w:val="swiss"/>
-    <w:pitch w:val="variable"/>
-    <w:sig w:usb0="E0002EFF" w:usb1="C000785B" w:usb2="00000009" w:usb3="00000000" w:csb0="000001FF" w:csb1="00000000"/>
   </w:font>
   <w:font w:name="Calibri Light">
     <w:panose1 w:val="020F0302020204030204"/>
@@ -6977,10 +7885,10 @@
     <w:rsid w:val="002404F9"/>
     <w:rsid w:val="003A0D7B"/>
     <w:rsid w:val="00456B1F"/>
+    <w:rsid w:val="00583C1B"/>
     <w:rsid w:val="005957B5"/>
     <w:rsid w:val="0073382B"/>
     <w:rsid w:val="0080355E"/>
-    <w:rsid w:val="00850159"/>
     <w:rsid w:val="008726D2"/>
     <w:rsid w:val="008C1758"/>
     <w:rsid w:val="008F2C5C"/>

</xml_diff>